<commit_message>
corrige les prototypes ben est bad
</commit_message>
<xml_diff>
--- a/BenjaminCouillardDagneau-SamuelGingras-TP1.docx
+++ b/BenjaminCouillardDagneau-SamuelGingras-TP1.docx
@@ -1523,6 +1523,212 @@
         <mc:AlternateContent>
           <mc:Choice Requires="wps">
             <w:drawing>
+              <wp:anchor distT="45720" distB="45720" distL="114300" distR="114300" simplePos="0" relativeHeight="251680768" behindDoc="0" locked="0" layoutInCell="1" allowOverlap="1">
+                <wp:simplePos x="0" y="0"/>
+                <wp:positionH relativeFrom="leftMargin">
+                  <wp:posOffset>746125</wp:posOffset>
+                </wp:positionH>
+                <wp:positionV relativeFrom="paragraph">
+                  <wp:posOffset>824230</wp:posOffset>
+                </wp:positionV>
+                <wp:extent cx="920750" cy="293370"/>
+                <wp:effectExtent l="0" t="0" r="0" b="0"/>
+                <wp:wrapSquare wrapText="bothSides"/>
+                <wp:docPr id="19" name="Zone de texte 2"/>
+                <wp:cNvGraphicFramePr>
+                  <a:graphicFrameLocks xmlns:a="http://schemas.openxmlformats.org/drawingml/2006/main"/>
+                </wp:cNvGraphicFramePr>
+                <a:graphic xmlns:a="http://schemas.openxmlformats.org/drawingml/2006/main">
+                  <a:graphicData uri="http://schemas.microsoft.com/office/word/2010/wordprocessingShape">
+                    <wps:wsp>
+                      <wps:cNvSpPr txBox="1">
+                        <a:spLocks noChangeArrowheads="1"/>
+                      </wps:cNvSpPr>
+                      <wps:spPr bwMode="auto">
+                        <a:xfrm>
+                          <a:off x="0" y="0"/>
+                          <a:ext cx="920750" cy="293370"/>
+                        </a:xfrm>
+                        <a:prstGeom prst="rect">
+                          <a:avLst/>
+                        </a:prstGeom>
+                        <a:solidFill>
+                          <a:srgbClr val="FFFFFF"/>
+                        </a:solidFill>
+                        <a:ln w="9525">
+                          <a:noFill/>
+                          <a:miter lim="800000"/>
+                          <a:headEnd/>
+                          <a:tailEnd/>
+                        </a:ln>
+                      </wps:spPr>
+                      <wps:txbx>
+                        <w:txbxContent>
+                          <w:p>
+                            <w:proofErr w:type="spellStart"/>
+                            <w:r>
+                              <w:t>BorderPane</w:t>
+                            </w:r>
+                            <w:proofErr w:type="spellEnd"/>
+                          </w:p>
+                        </w:txbxContent>
+                      </wps:txbx>
+                      <wps:bodyPr rot="0" vert="horz" wrap="square" lIns="91440" tIns="45720" rIns="91440" bIns="45720" anchor="t" anchorCtr="0">
+                        <a:noAutofit/>
+                      </wps:bodyPr>
+                    </wps:wsp>
+                  </a:graphicData>
+                </a:graphic>
+                <wp14:sizeRelH relativeFrom="margin">
+                  <wp14:pctWidth>0</wp14:pctWidth>
+                </wp14:sizeRelH>
+                <wp14:sizeRelV relativeFrom="margin">
+                  <wp14:pctHeight>0</wp14:pctHeight>
+                </wp14:sizeRelV>
+              </wp:anchor>
+            </w:drawing>
+          </mc:Choice>
+          <mc:Fallback>
+            <w:pict>
+              <v:shapetype id="_x0000_t202" coordsize="21600,21600" o:spt="202" path="m,l,21600r21600,l21600,xe">
+                <v:stroke joinstyle="miter"/>
+                <v:path gradientshapeok="t" o:connecttype="rect"/>
+              </v:shapetype>
+              <v:shape id="_x0000_s1027" type="#_x0000_t202" style="position:absolute;margin-left:58.75pt;margin-top:64.9pt;width:72.5pt;height:23.1pt;z-index:251680768;visibility:visible;mso-wrap-style:square;mso-width-percent:0;mso-height-percent:0;mso-wrap-distance-left:9pt;mso-wrap-distance-top:3.6pt;mso-wrap-distance-right:9pt;mso-wrap-distance-bottom:3.6pt;mso-position-horizontal:absolute;mso-position-horizontal-relative:left-margin-area;mso-position-vertical:absolute;mso-position-vertical-relative:text;mso-width-percent:0;mso-height-percent:0;mso-width-relative:margin;mso-height-relative:margin;v-text-anchor:top" o:gfxdata="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" stroked="f">
+                <v:textbox>
+                  <w:txbxContent>
+                    <w:p>
+                      <w:proofErr w:type="spellStart"/>
+                      <w:r>
+                        <w:t>BorderPane</w:t>
+                      </w:r>
+                      <w:proofErr w:type="spellEnd"/>
+                    </w:p>
+                  </w:txbxContent>
+                </v:textbox>
+                <w10:wrap type="square" anchorx="margin"/>
+              </v:shape>
+            </w:pict>
+          </mc:Fallback>
+        </mc:AlternateContent>
+      </w:r>
+      <w:r>
+        <w:rPr>
+          <w:noProof/>
+          <w:lang w:eastAsia="fr-CA"/>
+        </w:rPr>
+        <mc:AlternateContent>
+          <mc:Choice Requires="wps">
+            <w:drawing>
+              <wp:anchor distT="45720" distB="45720" distL="114300" distR="114300" simplePos="0" relativeHeight="251678720" behindDoc="0" locked="0" layoutInCell="1" allowOverlap="1">
+                <wp:simplePos x="0" y="0"/>
+                <wp:positionH relativeFrom="leftMargin">
+                  <wp:posOffset>325120</wp:posOffset>
+                </wp:positionH>
+                <wp:positionV relativeFrom="paragraph">
+                  <wp:posOffset>2173605</wp:posOffset>
+                </wp:positionV>
+                <wp:extent cx="1132205" cy="1404620"/>
+                <wp:effectExtent l="0" t="0" r="0" b="8255"/>
+                <wp:wrapSquare wrapText="bothSides"/>
+                <wp:docPr id="18" name="Zone de texte 2"/>
+                <wp:cNvGraphicFramePr>
+                  <a:graphicFrameLocks xmlns:a="http://schemas.openxmlformats.org/drawingml/2006/main"/>
+                </wp:cNvGraphicFramePr>
+                <a:graphic xmlns:a="http://schemas.openxmlformats.org/drawingml/2006/main">
+                  <a:graphicData uri="http://schemas.microsoft.com/office/word/2010/wordprocessingShape">
+                    <wps:wsp>
+                      <wps:cNvSpPr txBox="1">
+                        <a:spLocks noChangeArrowheads="1"/>
+                      </wps:cNvSpPr>
+                      <wps:spPr bwMode="auto">
+                        <a:xfrm>
+                          <a:off x="0" y="0"/>
+                          <a:ext cx="1132205" cy="1404620"/>
+                        </a:xfrm>
+                        <a:prstGeom prst="rect">
+                          <a:avLst/>
+                        </a:prstGeom>
+                        <a:solidFill>
+                          <a:srgbClr val="FFFFFF"/>
+                        </a:solidFill>
+                        <a:ln w="9525">
+                          <a:noFill/>
+                          <a:miter lim="800000"/>
+                          <a:headEnd/>
+                          <a:tailEnd/>
+                        </a:ln>
+                      </wps:spPr>
+                      <wps:txbx>
+                        <w:txbxContent>
+                          <w:p>
+                            <w:proofErr w:type="spellStart"/>
+                            <w:r>
+                              <w:t>ListView</w:t>
+                            </w:r>
+                            <w:proofErr w:type="spellEnd"/>
+                            <w:r>
+                              <w:t xml:space="preserve"> placé à gauche du </w:t>
+                            </w:r>
+                            <w:proofErr w:type="spellStart"/>
+                            <w:r>
+                              <w:t>BorderPane</w:t>
+                            </w:r>
+                            <w:proofErr w:type="spellEnd"/>
+                          </w:p>
+                        </w:txbxContent>
+                      </wps:txbx>
+                      <wps:bodyPr rot="0" vert="horz" wrap="square" lIns="91440" tIns="45720" rIns="91440" bIns="45720" anchor="t" anchorCtr="0">
+                        <a:spAutoFit/>
+                      </wps:bodyPr>
+                    </wps:wsp>
+                  </a:graphicData>
+                </a:graphic>
+                <wp14:sizeRelH relativeFrom="margin">
+                  <wp14:pctWidth>0</wp14:pctWidth>
+                </wp14:sizeRelH>
+                <wp14:sizeRelV relativeFrom="margin">
+                  <wp14:pctHeight>20000</wp14:pctHeight>
+                </wp14:sizeRelV>
+              </wp:anchor>
+            </w:drawing>
+          </mc:Choice>
+          <mc:Fallback>
+            <w:pict>
+              <v:shape id="_x0000_s1028" type="#_x0000_t202" style="position:absolute;margin-left:25.6pt;margin-top:171.15pt;width:89.15pt;height:110.6pt;z-index:251678720;visibility:visible;mso-wrap-style:square;mso-width-percent:0;mso-height-percent:200;mso-wrap-distance-left:9pt;mso-wrap-distance-top:3.6pt;mso-wrap-distance-right:9pt;mso-wrap-distance-bottom:3.6pt;mso-position-horizontal:absolute;mso-position-horizontal-relative:left-margin-area;mso-position-vertical:absolute;mso-position-vertical-relative:text;mso-width-percent:0;mso-height-percent:200;mso-width-relative:margin;mso-height-relative:margin;v-text-anchor:top" o:gfxdata="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" stroked="f">
+                <v:textbox style="mso-fit-shape-to-text:t">
+                  <w:txbxContent>
+                    <w:p>
+                      <w:proofErr w:type="spellStart"/>
+                      <w:r>
+                        <w:t>ListView</w:t>
+                      </w:r>
+                      <w:proofErr w:type="spellEnd"/>
+                      <w:r>
+                        <w:t xml:space="preserve"> placé à gauche du </w:t>
+                      </w:r>
+                      <w:proofErr w:type="spellStart"/>
+                      <w:r>
+                        <w:t>BorderPane</w:t>
+                      </w:r>
+                      <w:proofErr w:type="spellEnd"/>
+                    </w:p>
+                  </w:txbxContent>
+                </v:textbox>
+                <w10:wrap type="square" anchorx="margin"/>
+              </v:shape>
+            </w:pict>
+          </mc:Fallback>
+        </mc:AlternateContent>
+      </w:r>
+      <w:r>
+        <w:rPr>
+          <w:noProof/>
+          <w:lang w:eastAsia="fr-CA"/>
+        </w:rPr>
+        <mc:AlternateContent>
+          <mc:Choice Requires="wps">
+            <w:drawing>
               <wp:anchor distT="45720" distB="45720" distL="114300" distR="114300" simplePos="0" relativeHeight="251684864" behindDoc="0" locked="0" layoutInCell="1" allowOverlap="1">
                 <wp:simplePos x="0" y="0"/>
                 <wp:positionH relativeFrom="page">
@@ -1759,197 +1965,7 @@
           </mc:Choice>
           <mc:Fallback>
             <w:pict>
-              <v:rect w14:anchorId="1922525B" id="Rectangle 20" o:spid="_x0000_s1026" style="position:absolute;margin-left:106.65pt;margin-top:147.45pt;width:278.35pt;height:212.8pt;z-index:251681792;visibility:visible;mso-wrap-style:square;mso-wrap-distance-left:9pt;mso-wrap-distance-top:0;mso-wrap-distance-right:9pt;mso-wrap-distance-bottom:0;mso-position-horizontal:absolute;mso-position-horizontal-relative:text;mso-position-vertical:absolute;mso-position-vertical-relative:text;v-text-anchor:middle" o:gfxdata="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" filled="f" strokecolor="#00b0f0" strokeweight="1pt"/>
-            </w:pict>
-          </mc:Fallback>
-        </mc:AlternateContent>
-      </w:r>
-      <w:r>
-        <w:rPr>
-          <w:noProof/>
-          <w:lang w:eastAsia="fr-CA"/>
-        </w:rPr>
-        <mc:AlternateContent>
-          <mc:Choice Requires="wps">
-            <w:drawing>
-              <wp:anchor distT="45720" distB="45720" distL="114300" distR="114300" simplePos="0" relativeHeight="251680768" behindDoc="0" locked="0" layoutInCell="1" allowOverlap="1">
-                <wp:simplePos x="0" y="0"/>
-                <wp:positionH relativeFrom="page">
-                  <wp:align>left</wp:align>
-                </wp:positionH>
-                <wp:positionV relativeFrom="paragraph">
-                  <wp:posOffset>500380</wp:posOffset>
-                </wp:positionV>
-                <wp:extent cx="920750" cy="293370"/>
-                <wp:effectExtent l="0" t="0" r="0" b="0"/>
-                <wp:wrapSquare wrapText="bothSides"/>
-                <wp:docPr id="19" name="Zone de texte 2"/>
-                <wp:cNvGraphicFramePr>
-                  <a:graphicFrameLocks xmlns:a="http://schemas.openxmlformats.org/drawingml/2006/main"/>
-                </wp:cNvGraphicFramePr>
-                <a:graphic xmlns:a="http://schemas.openxmlformats.org/drawingml/2006/main">
-                  <a:graphicData uri="http://schemas.microsoft.com/office/word/2010/wordprocessingShape">
-                    <wps:wsp>
-                      <wps:cNvSpPr txBox="1">
-                        <a:spLocks noChangeArrowheads="1"/>
-                      </wps:cNvSpPr>
-                      <wps:spPr bwMode="auto">
-                        <a:xfrm>
-                          <a:off x="0" y="0"/>
-                          <a:ext cx="920750" cy="293370"/>
-                        </a:xfrm>
-                        <a:prstGeom prst="rect">
-                          <a:avLst/>
-                        </a:prstGeom>
-                        <a:solidFill>
-                          <a:srgbClr val="FFFFFF"/>
-                        </a:solidFill>
-                        <a:ln w="9525">
-                          <a:noFill/>
-                          <a:miter lim="800000"/>
-                          <a:headEnd/>
-                          <a:tailEnd/>
-                        </a:ln>
-                      </wps:spPr>
-                      <wps:txbx>
-                        <w:txbxContent>
-                          <w:p>
-                            <w:proofErr w:type="spellStart"/>
-                            <w:r>
-                              <w:t>BorderPane</w:t>
-                            </w:r>
-                            <w:proofErr w:type="spellEnd"/>
-                          </w:p>
-                        </w:txbxContent>
-                      </wps:txbx>
-                      <wps:bodyPr rot="0" vert="horz" wrap="square" lIns="91440" tIns="45720" rIns="91440" bIns="45720" anchor="t" anchorCtr="0">
-                        <a:noAutofit/>
-                      </wps:bodyPr>
-                    </wps:wsp>
-                  </a:graphicData>
-                </a:graphic>
-                <wp14:sizeRelH relativeFrom="margin">
-                  <wp14:pctWidth>0</wp14:pctWidth>
-                </wp14:sizeRelH>
-                <wp14:sizeRelV relativeFrom="margin">
-                  <wp14:pctHeight>0</wp14:pctHeight>
-                </wp14:sizeRelV>
-              </wp:anchor>
-            </w:drawing>
-          </mc:Choice>
-          <mc:Fallback>
-            <w:pict>
-              <v:shape id="_x0000_s1028" type="#_x0000_t202" style="position:absolute;margin-left:0;margin-top:39.4pt;width:72.5pt;height:23.1pt;z-index:251680768;visibility:visible;mso-wrap-style:square;mso-width-percent:0;mso-height-percent:0;mso-wrap-distance-left:9pt;mso-wrap-distance-top:3.6pt;mso-wrap-distance-right:9pt;mso-wrap-distance-bottom:3.6pt;mso-position-horizontal:left;mso-position-horizontal-relative:page;mso-position-vertical:absolute;mso-position-vertical-relative:text;mso-width-percent:0;mso-height-percent:0;mso-width-relative:margin;mso-height-relative:margin;v-text-anchor:top" o:gfxdata="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" stroked="f">
-                <v:textbox>
-                  <w:txbxContent>
-                    <w:p>
-                      <w:r>
-                        <w:t>BorderPane</w:t>
-                      </w:r>
-                    </w:p>
-                  </w:txbxContent>
-                </v:textbox>
-                <w10:wrap type="square" anchorx="page"/>
-              </v:shape>
-            </w:pict>
-          </mc:Fallback>
-        </mc:AlternateContent>
-      </w:r>
-      <w:r>
-        <w:rPr>
-          <w:noProof/>
-          <w:lang w:eastAsia="fr-CA"/>
-        </w:rPr>
-        <mc:AlternateContent>
-          <mc:Choice Requires="wps">
-            <w:drawing>
-              <wp:anchor distT="45720" distB="45720" distL="114300" distR="114300" simplePos="0" relativeHeight="251678720" behindDoc="0" locked="0" layoutInCell="1" allowOverlap="1">
-                <wp:simplePos x="0" y="0"/>
-                <wp:positionH relativeFrom="leftMargin">
-                  <wp:align>right</wp:align>
-                </wp:positionH>
-                <wp:positionV relativeFrom="paragraph">
-                  <wp:posOffset>2145039</wp:posOffset>
-                </wp:positionV>
-                <wp:extent cx="1132205" cy="1404620"/>
-                <wp:effectExtent l="0" t="0" r="0" b="8255"/>
-                <wp:wrapSquare wrapText="bothSides"/>
-                <wp:docPr id="18" name="Zone de texte 2"/>
-                <wp:cNvGraphicFramePr>
-                  <a:graphicFrameLocks xmlns:a="http://schemas.openxmlformats.org/drawingml/2006/main"/>
-                </wp:cNvGraphicFramePr>
-                <a:graphic xmlns:a="http://schemas.openxmlformats.org/drawingml/2006/main">
-                  <a:graphicData uri="http://schemas.microsoft.com/office/word/2010/wordprocessingShape">
-                    <wps:wsp>
-                      <wps:cNvSpPr txBox="1">
-                        <a:spLocks noChangeArrowheads="1"/>
-                      </wps:cNvSpPr>
-                      <wps:spPr bwMode="auto">
-                        <a:xfrm>
-                          <a:off x="0" y="0"/>
-                          <a:ext cx="1132205" cy="1404620"/>
-                        </a:xfrm>
-                        <a:prstGeom prst="rect">
-                          <a:avLst/>
-                        </a:prstGeom>
-                        <a:solidFill>
-                          <a:srgbClr val="FFFFFF"/>
-                        </a:solidFill>
-                        <a:ln w="9525">
-                          <a:noFill/>
-                          <a:miter lim="800000"/>
-                          <a:headEnd/>
-                          <a:tailEnd/>
-                        </a:ln>
-                      </wps:spPr>
-                      <wps:txbx>
-                        <w:txbxContent>
-                          <w:p>
-                            <w:proofErr w:type="spellStart"/>
-                            <w:r>
-                              <w:t>ListView</w:t>
-                            </w:r>
-                            <w:proofErr w:type="spellEnd"/>
-                            <w:r>
-                              <w:t xml:space="preserve"> placé à gauche du </w:t>
-                            </w:r>
-                            <w:proofErr w:type="spellStart"/>
-                            <w:r>
-                              <w:t>BorderPane</w:t>
-                            </w:r>
-                            <w:proofErr w:type="spellEnd"/>
-                          </w:p>
-                        </w:txbxContent>
-                      </wps:txbx>
-                      <wps:bodyPr rot="0" vert="horz" wrap="square" lIns="91440" tIns="45720" rIns="91440" bIns="45720" anchor="t" anchorCtr="0">
-                        <a:spAutoFit/>
-                      </wps:bodyPr>
-                    </wps:wsp>
-                  </a:graphicData>
-                </a:graphic>
-                <wp14:sizeRelH relativeFrom="margin">
-                  <wp14:pctWidth>0</wp14:pctWidth>
-                </wp14:sizeRelH>
-                <wp14:sizeRelV relativeFrom="margin">
-                  <wp14:pctHeight>20000</wp14:pctHeight>
-                </wp14:sizeRelV>
-              </wp:anchor>
-            </w:drawing>
-          </mc:Choice>
-          <mc:Fallback>
-            <w:pict>
-              <v:shape id="_x0000_s1029" type="#_x0000_t202" style="position:absolute;margin-left:37.95pt;margin-top:168.9pt;width:89.15pt;height:110.6pt;z-index:251678720;visibility:visible;mso-wrap-style:square;mso-width-percent:0;mso-height-percent:200;mso-wrap-distance-left:9pt;mso-wrap-distance-top:3.6pt;mso-wrap-distance-right:9pt;mso-wrap-distance-bottom:3.6pt;mso-position-horizontal:right;mso-position-horizontal-relative:left-margin-area;mso-position-vertical:absolute;mso-position-vertical-relative:text;mso-width-percent:0;mso-height-percent:200;mso-width-relative:margin;mso-height-relative:margin;v-text-anchor:top" o:gfxdata="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" stroked="f">
-                <v:textbox style="mso-fit-shape-to-text:t">
-                  <w:txbxContent>
-                    <w:p>
-                      <w:r>
-                        <w:t>ListView placé à gauche du BorderPane</w:t>
-                      </w:r>
-                    </w:p>
-                  </w:txbxContent>
-                </v:textbox>
-                <w10:wrap type="square" anchorx="margin"/>
-              </v:shape>
+              <v:rect w14:anchorId="2E1881BD" id="Rectangle 20" o:spid="_x0000_s1026" style="position:absolute;margin-left:106.65pt;margin-top:147.45pt;width:278.35pt;height:212.8pt;z-index:251681792;visibility:visible;mso-wrap-style:square;mso-wrap-distance-left:9pt;mso-wrap-distance-top:0;mso-wrap-distance-right:9pt;mso-wrap-distance-bottom:0;mso-position-horizontal:absolute;mso-position-horizontal-relative:text;mso-position-vertical:absolute;mso-position-vertical-relative:text;v-text-anchor:middle" o:gfxdata="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" filled="f" strokecolor="#00b0f0" strokeweight="1pt"/>
             </w:pict>
           </mc:Fallback>
         </mc:AlternateContent>
@@ -2177,205 +2193,19 @@
       <w:r>
         <w:rPr>
           <w:noProof/>
+          <w:lang w:eastAsia="fr-CA"/>
         </w:rPr>
         <w:lastRenderedPageBreak/>
-        <mc:AlternateContent>
-          <mc:Choice Requires="wps">
-            <w:drawing>
-              <wp:anchor distT="45720" distB="45720" distL="114300" distR="114300" simplePos="0" relativeHeight="251693056" behindDoc="0" locked="0" layoutInCell="1" allowOverlap="1">
-                <wp:simplePos x="0" y="0"/>
-                <wp:positionH relativeFrom="margin">
-                  <wp:align>center</wp:align>
-                </wp:positionH>
-                <wp:positionV relativeFrom="paragraph">
-                  <wp:posOffset>161925</wp:posOffset>
-                </wp:positionV>
-                <wp:extent cx="1228725" cy="581025"/>
-                <wp:effectExtent l="0" t="0" r="28575" b="28575"/>
-                <wp:wrapSquare wrapText="bothSides"/>
-                <wp:docPr id="25" name="Zone de texte 2"/>
-                <wp:cNvGraphicFramePr>
-                  <a:graphicFrameLocks xmlns:a="http://schemas.openxmlformats.org/drawingml/2006/main"/>
-                </wp:cNvGraphicFramePr>
-                <a:graphic xmlns:a="http://schemas.openxmlformats.org/drawingml/2006/main">
-                  <a:graphicData uri="http://schemas.microsoft.com/office/word/2010/wordprocessingShape">
-                    <wps:wsp>
-                      <wps:cNvSpPr txBox="1">
-                        <a:spLocks noChangeArrowheads="1"/>
-                      </wps:cNvSpPr>
-                      <wps:spPr bwMode="auto">
-                        <a:xfrm>
-                          <a:off x="0" y="0"/>
-                          <a:ext cx="1228725" cy="581025"/>
-                        </a:xfrm>
-                        <a:prstGeom prst="rect">
-                          <a:avLst/>
-                        </a:prstGeom>
-                        <a:solidFill>
-                          <a:srgbClr val="FFFFFF"/>
-                        </a:solidFill>
-                        <a:ln w="9525">
-                          <a:solidFill>
-                            <a:srgbClr val="000000"/>
-                          </a:solidFill>
-                          <a:miter lim="800000"/>
-                          <a:headEnd/>
-                          <a:tailEnd/>
-                        </a:ln>
-                      </wps:spPr>
-                      <wps:txbx>
-                        <w:txbxContent>
-                          <w:p>
-                            <w:proofErr w:type="spellStart"/>
-                            <w:r>
-                              <w:t>AnchorPane</w:t>
-                            </w:r>
-                            <w:proofErr w:type="spellEnd"/>
-                            <w:r>
-                              <w:t>(TOP)</w:t>
-                            </w:r>
-                          </w:p>
-                          <w:p>
-                            <w:r>
-                              <w:t>Titre et 3 boutons</w:t>
-                            </w:r>
-                          </w:p>
-                          <w:p/>
-                        </w:txbxContent>
-                      </wps:txbx>
-                      <wps:bodyPr rot="0" vert="horz" wrap="square" lIns="91440" tIns="45720" rIns="91440" bIns="45720" anchor="t" anchorCtr="0">
-                        <a:noAutofit/>
-                      </wps:bodyPr>
-                    </wps:wsp>
-                  </a:graphicData>
-                </a:graphic>
-                <wp14:sizeRelH relativeFrom="margin">
-                  <wp14:pctWidth>0</wp14:pctWidth>
-                </wp14:sizeRelH>
-                <wp14:sizeRelV relativeFrom="margin">
-                  <wp14:pctHeight>0</wp14:pctHeight>
-                </wp14:sizeRelV>
-              </wp:anchor>
-            </w:drawing>
-          </mc:Choice>
-          <mc:Fallback>
-            <w:pict>
-              <v:shapetype id="_x0000_t202" coordsize="21600,21600" o:spt="202" path="m,l,21600r21600,l21600,xe">
-                <v:stroke joinstyle="miter"/>
-                <v:path gradientshapeok="t" o:connecttype="rect"/>
-              </v:shapetype>
-              <v:shape id="_x0000_s1032" type="#_x0000_t202" style="position:absolute;margin-left:0;margin-top:12.75pt;width:96.75pt;height:45.75pt;z-index:251693056;visibility:visible;mso-wrap-style:square;mso-width-percent:0;mso-height-percent:0;mso-wrap-distance-left:9pt;mso-wrap-distance-top:3.6pt;mso-wrap-distance-right:9pt;mso-wrap-distance-bottom:3.6pt;mso-position-horizontal:center;mso-position-horizontal-relative:margin;mso-position-vertical:absolute;mso-position-vertical-relative:text;mso-width-percent:0;mso-height-percent:0;mso-width-relative:margin;mso-height-relative:margin;v-text-anchor:top" o:gfxdata="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">
-                <v:textbox>
-                  <w:txbxContent>
-                    <w:p>
-                      <w:proofErr w:type="spellStart"/>
-                      <w:r>
-                        <w:t>AnchorPane</w:t>
-                      </w:r>
-                      <w:proofErr w:type="spellEnd"/>
-                      <w:r>
-                        <w:t>(TOP)</w:t>
-                      </w:r>
-                    </w:p>
-                    <w:p>
-                      <w:r>
-                        <w:t>Titre et 3 boutons</w:t>
-                      </w:r>
-                    </w:p>
-                    <w:p/>
-                  </w:txbxContent>
-                </v:textbox>
-                <w10:wrap type="square" anchorx="margin"/>
-              </v:shape>
-            </w:pict>
-          </mc:Fallback>
-        </mc:AlternateContent>
-      </w:r>
-      <w:r>
-        <w:rPr>
-          <w:noProof/>
-          <w:lang w:eastAsia="fr-CA"/>
-        </w:rPr>
-        <mc:AlternateContent>
-          <mc:Choice Requires="wps">
-            <w:drawing>
-              <wp:anchor distT="0" distB="0" distL="114300" distR="114300" simplePos="0" relativeHeight="251696128" behindDoc="0" locked="0" layoutInCell="1" allowOverlap="1">
-                <wp:simplePos x="0" y="0"/>
-                <wp:positionH relativeFrom="column">
-                  <wp:posOffset>4429125</wp:posOffset>
-                </wp:positionH>
-                <wp:positionV relativeFrom="paragraph">
-                  <wp:posOffset>333375</wp:posOffset>
-                </wp:positionV>
-                <wp:extent cx="495300" cy="647700"/>
-                <wp:effectExtent l="38100" t="0" r="19050" b="57150"/>
-                <wp:wrapNone/>
-                <wp:docPr id="27" name="Connecteur droit avec flèche 27"/>
-                <wp:cNvGraphicFramePr/>
-                <a:graphic xmlns:a="http://schemas.openxmlformats.org/drawingml/2006/main">
-                  <a:graphicData uri="http://schemas.microsoft.com/office/word/2010/wordprocessingShape">
-                    <wps:wsp>
-                      <wps:cNvCnPr/>
-                      <wps:spPr>
-                        <a:xfrm flipH="1">
-                          <a:off x="0" y="0"/>
-                          <a:ext cx="495300" cy="647700"/>
-                        </a:xfrm>
-                        <a:prstGeom prst="straightConnector1">
-                          <a:avLst/>
-                        </a:prstGeom>
-                        <a:ln>
-                          <a:tailEnd type="triangle"/>
-                        </a:ln>
-                      </wps:spPr>
-                      <wps:style>
-                        <a:lnRef idx="1">
-                          <a:schemeClr val="accent1"/>
-                        </a:lnRef>
-                        <a:fillRef idx="0">
-                          <a:schemeClr val="accent1"/>
-                        </a:fillRef>
-                        <a:effectRef idx="0">
-                          <a:schemeClr val="accent1"/>
-                        </a:effectRef>
-                        <a:fontRef idx="minor">
-                          <a:schemeClr val="tx1"/>
-                        </a:fontRef>
-                      </wps:style>
-                      <wps:bodyPr/>
-                    </wps:wsp>
-                  </a:graphicData>
-                </a:graphic>
-              </wp:anchor>
-            </w:drawing>
-          </mc:Choice>
-          <mc:Fallback>
-            <w:pict>
-              <v:shapetype w14:anchorId="4799C639" id="_x0000_t32" coordsize="21600,21600" o:spt="32" o:oned="t" path="m,l21600,21600e" filled="f">
-                <v:path arrowok="t" fillok="f" o:connecttype="none"/>
-                <o:lock v:ext="edit" shapetype="t"/>
-              </v:shapetype>
-              <v:shape id="Connecteur droit avec flèche 27" o:spid="_x0000_s1026" type="#_x0000_t32" style="position:absolute;margin-left:348.75pt;margin-top:26.25pt;width:39pt;height:51pt;flip:x;z-index:251696128;visibility:visible;mso-wrap-style:square;mso-wrap-distance-left:9pt;mso-wrap-distance-top:0;mso-wrap-distance-right:9pt;mso-wrap-distance-bottom:0;mso-position-horizontal:absolute;mso-position-horizontal-relative:text;mso-position-vertical:absolute;mso-position-vertical-relative:text" o:gfxdata="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" strokecolor="#5b9bd5 [3204]" strokeweight=".5pt">
-                <v:stroke endarrow="block" joinstyle="miter"/>
-              </v:shape>
-            </w:pict>
-          </mc:Fallback>
-        </mc:AlternateContent>
-      </w:r>
-      <w:r>
-        <w:rPr>
-          <w:noProof/>
-        </w:rPr>
         <mc:AlternateContent>
           <mc:Choice Requires="wps">
             <w:drawing>
               <wp:anchor distT="45720" distB="45720" distL="114300" distR="114300" simplePos="0" relativeHeight="251695104" behindDoc="0" locked="0" layoutInCell="1" allowOverlap="1">
                 <wp:simplePos x="0" y="0"/>
                 <wp:positionH relativeFrom="margin">
-                  <wp:align>right</wp:align>
+                  <wp:posOffset>4010025</wp:posOffset>
                 </wp:positionH>
                 <wp:positionV relativeFrom="paragraph">
-                  <wp:posOffset>0</wp:posOffset>
+                  <wp:posOffset>152400</wp:posOffset>
                 </wp:positionV>
                 <wp:extent cx="885825" cy="276225"/>
                 <wp:effectExtent l="0" t="0" r="28575" b="28575"/>
@@ -2438,7 +2268,7 @@
           </mc:Choice>
           <mc:Fallback>
             <w:pict>
-              <v:shape id="_x0000_s1033" type="#_x0000_t202" style="position:absolute;margin-left:18.55pt;margin-top:0;width:69.75pt;height:21.75pt;z-index:251695104;visibility:visible;mso-wrap-style:square;mso-width-percent:0;mso-height-percent:0;mso-wrap-distance-left:9pt;mso-wrap-distance-top:3.6pt;mso-wrap-distance-right:9pt;mso-wrap-distance-bottom:3.6pt;mso-position-horizontal:right;mso-position-horizontal-relative:margin;mso-position-vertical:absolute;mso-position-vertical-relative:text;mso-width-percent:0;mso-height-percent:0;mso-width-relative:margin;mso-height-relative:margin;v-text-anchor:top" o:gfxdata="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">
+              <v:shape id="_x0000_s1032" type="#_x0000_t202" style="position:absolute;margin-left:315.75pt;margin-top:12pt;width:69.75pt;height:21.75pt;z-index:251695104;visibility:visible;mso-wrap-style:square;mso-width-percent:0;mso-height-percent:0;mso-wrap-distance-left:9pt;mso-wrap-distance-top:3.6pt;mso-wrap-distance-right:9pt;mso-wrap-distance-bottom:3.6pt;mso-position-horizontal:absolute;mso-position-horizontal-relative:margin;mso-position-vertical:absolute;mso-position-vertical-relative:text;mso-width-percent:0;mso-height-percent:0;mso-width-relative:margin;mso-height-relative:margin;v-text-anchor:top" o:gfxdata="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">
                 <v:textbox>
                   <w:txbxContent>
                     <w:p>
@@ -2457,6 +2287,141 @@
         </mc:AlternateContent>
       </w:r>
       <w:r>
+        <w:rPr>
+          <w:noProof/>
+          <w:lang w:eastAsia="fr-CA"/>
+        </w:rPr>
+        <mc:AlternateContent>
+          <mc:Choice Requires="wps">
+            <w:drawing>
+              <wp:anchor distT="45720" distB="45720" distL="114300" distR="114300" simplePos="0" relativeHeight="251693056" behindDoc="0" locked="0" layoutInCell="1" allowOverlap="1">
+                <wp:simplePos x="0" y="0"/>
+                <wp:positionH relativeFrom="margin">
+                  <wp:posOffset>1419225</wp:posOffset>
+                </wp:positionH>
+                <wp:positionV relativeFrom="paragraph">
+                  <wp:posOffset>9525</wp:posOffset>
+                </wp:positionV>
+                <wp:extent cx="1924050" cy="733425"/>
+                <wp:effectExtent l="0" t="0" r="19050" b="28575"/>
+                <wp:wrapSquare wrapText="bothSides"/>
+                <wp:docPr id="25" name="Zone de texte 2"/>
+                <wp:cNvGraphicFramePr>
+                  <a:graphicFrameLocks xmlns:a="http://schemas.openxmlformats.org/drawingml/2006/main"/>
+                </wp:cNvGraphicFramePr>
+                <a:graphic xmlns:a="http://schemas.openxmlformats.org/drawingml/2006/main">
+                  <a:graphicData uri="http://schemas.microsoft.com/office/word/2010/wordprocessingShape">
+                    <wps:wsp>
+                      <wps:cNvSpPr txBox="1">
+                        <a:spLocks noChangeArrowheads="1"/>
+                      </wps:cNvSpPr>
+                      <wps:spPr bwMode="auto">
+                        <a:xfrm>
+                          <a:off x="0" y="0"/>
+                          <a:ext cx="1924050" cy="733425"/>
+                        </a:xfrm>
+                        <a:prstGeom prst="rect">
+                          <a:avLst/>
+                        </a:prstGeom>
+                        <a:solidFill>
+                          <a:srgbClr val="FFFFFF"/>
+                        </a:solidFill>
+                        <a:ln w="9525">
+                          <a:solidFill>
+                            <a:srgbClr val="000000"/>
+                          </a:solidFill>
+                          <a:miter lim="800000"/>
+                          <a:headEnd/>
+                          <a:tailEnd/>
+                        </a:ln>
+                      </wps:spPr>
+                      <wps:txbx>
+                        <w:txbxContent>
+                          <w:p>
+                            <w:proofErr w:type="spellStart"/>
+                            <w:r>
+                              <w:t>AnchorPane</w:t>
+                            </w:r>
+                            <w:proofErr w:type="spellEnd"/>
+                            <w:r>
+                              <w:t>(TOP)</w:t>
+                            </w:r>
+                          </w:p>
+                          <w:p>
+                            <w:r>
+                              <w:t xml:space="preserve">Titre et 3 </w:t>
+                            </w:r>
+                            <w:proofErr w:type="gramStart"/>
+                            <w:r>
+                              <w:t>boutons</w:t>
+                            </w:r>
+                            <w:r>
+                              <w:t>( nouveau</w:t>
+                            </w:r>
+                            <w:proofErr w:type="gramEnd"/>
+                            <w:r>
+                              <w:t>, enregistrer quitter)</w:t>
+                            </w:r>
+                          </w:p>
+                          <w:p/>
+                        </w:txbxContent>
+                      </wps:txbx>
+                      <wps:bodyPr rot="0" vert="horz" wrap="square" lIns="91440" tIns="45720" rIns="91440" bIns="45720" anchor="t" anchorCtr="0">
+                        <a:noAutofit/>
+                      </wps:bodyPr>
+                    </wps:wsp>
+                  </a:graphicData>
+                </a:graphic>
+                <wp14:sizeRelH relativeFrom="margin">
+                  <wp14:pctWidth>0</wp14:pctWidth>
+                </wp14:sizeRelH>
+                <wp14:sizeRelV relativeFrom="margin">
+                  <wp14:pctHeight>0</wp14:pctHeight>
+                </wp14:sizeRelV>
+              </wp:anchor>
+            </w:drawing>
+          </mc:Choice>
+          <mc:Fallback>
+            <w:pict>
+              <v:shape id="_x0000_s1033" type="#_x0000_t202" style="position:absolute;margin-left:111.75pt;margin-top:.75pt;width:151.5pt;height:57.75pt;z-index:251693056;visibility:visible;mso-wrap-style:square;mso-width-percent:0;mso-height-percent:0;mso-wrap-distance-left:9pt;mso-wrap-distance-top:3.6pt;mso-wrap-distance-right:9pt;mso-wrap-distance-bottom:3.6pt;mso-position-horizontal:absolute;mso-position-horizontal-relative:margin;mso-position-vertical:absolute;mso-position-vertical-relative:text;mso-width-percent:0;mso-height-percent:0;mso-width-relative:margin;mso-height-relative:margin;v-text-anchor:top" o:gfxdata="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">
+                <v:textbox>
+                  <w:txbxContent>
+                    <w:p>
+                      <w:proofErr w:type="spellStart"/>
+                      <w:r>
+                        <w:t>AnchorPane</w:t>
+                      </w:r>
+                      <w:proofErr w:type="spellEnd"/>
+                      <w:r>
+                        <w:t>(TOP)</w:t>
+                      </w:r>
+                    </w:p>
+                    <w:p>
+                      <w:r>
+                        <w:t xml:space="preserve">Titre et 3 </w:t>
+                      </w:r>
+                      <w:proofErr w:type="gramStart"/>
+                      <w:r>
+                        <w:t>boutons</w:t>
+                      </w:r>
+                      <w:r>
+                        <w:t>( nouveau</w:t>
+                      </w:r>
+                      <w:proofErr w:type="gramEnd"/>
+                      <w:r>
+                        <w:t>, enregistrer quitter)</w:t>
+                      </w:r>
+                    </w:p>
+                    <w:p/>
+                  </w:txbxContent>
+                </v:textbox>
+                <w10:wrap type="square" anchorx="margin"/>
+              </v:shape>
+            </w:pict>
+          </mc:Fallback>
+        </mc:AlternateContent>
+      </w:r>
+      <w:r>
         <w:t>Prototype 3</w:t>
       </w:r>
     </w:p>
@@ -2464,6 +2429,84 @@
       <w:r>
         <w:rPr>
           <w:noProof/>
+          <w:lang w:eastAsia="fr-CA"/>
+        </w:rPr>
+        <mc:AlternateContent>
+          <mc:Choice Requires="wps">
+            <w:drawing>
+              <wp:anchor distT="0" distB="0" distL="114300" distR="114300" simplePos="0" relativeHeight="251696128" behindDoc="0" locked="0" layoutInCell="1" allowOverlap="1">
+                <wp:simplePos x="0" y="0"/>
+                <wp:positionH relativeFrom="column">
+                  <wp:posOffset>4295775</wp:posOffset>
+                </wp:positionH>
+                <wp:positionV relativeFrom="paragraph">
+                  <wp:posOffset>8255</wp:posOffset>
+                </wp:positionV>
+                <wp:extent cx="133350" cy="742950"/>
+                <wp:effectExtent l="57150" t="0" r="19050" b="57150"/>
+                <wp:wrapNone/>
+                <wp:docPr id="27" name="Connecteur droit avec flèche 27"/>
+                <wp:cNvGraphicFramePr/>
+                <a:graphic xmlns:a="http://schemas.openxmlformats.org/drawingml/2006/main">
+                  <a:graphicData uri="http://schemas.microsoft.com/office/word/2010/wordprocessingShape">
+                    <wps:wsp>
+                      <wps:cNvCnPr/>
+                      <wps:spPr>
+                        <a:xfrm flipH="1">
+                          <a:off x="0" y="0"/>
+                          <a:ext cx="133350" cy="742950"/>
+                        </a:xfrm>
+                        <a:prstGeom prst="straightConnector1">
+                          <a:avLst/>
+                        </a:prstGeom>
+                        <a:ln>
+                          <a:tailEnd type="triangle"/>
+                        </a:ln>
+                      </wps:spPr>
+                      <wps:style>
+                        <a:lnRef idx="1">
+                          <a:schemeClr val="accent1"/>
+                        </a:lnRef>
+                        <a:fillRef idx="0">
+                          <a:schemeClr val="accent1"/>
+                        </a:fillRef>
+                        <a:effectRef idx="0">
+                          <a:schemeClr val="accent1"/>
+                        </a:effectRef>
+                        <a:fontRef idx="minor">
+                          <a:schemeClr val="tx1"/>
+                        </a:fontRef>
+                      </wps:style>
+                      <wps:bodyPr/>
+                    </wps:wsp>
+                  </a:graphicData>
+                </a:graphic>
+                <wp14:sizeRelH relativeFrom="margin">
+                  <wp14:pctWidth>0</wp14:pctWidth>
+                </wp14:sizeRelH>
+                <wp14:sizeRelV relativeFrom="margin">
+                  <wp14:pctHeight>0</wp14:pctHeight>
+                </wp14:sizeRelV>
+              </wp:anchor>
+            </w:drawing>
+          </mc:Choice>
+          <mc:Fallback>
+            <w:pict>
+              <v:shapetype w14:anchorId="3527C6FE" id="_x0000_t32" coordsize="21600,21600" o:spt="32" o:oned="t" path="m,l21600,21600e" filled="f">
+                <v:path arrowok="t" fillok="f" o:connecttype="none"/>
+                <o:lock v:ext="edit" shapetype="t"/>
+              </v:shapetype>
+              <v:shape id="Connecteur droit avec flèche 27" o:spid="_x0000_s1026" type="#_x0000_t32" style="position:absolute;margin-left:338.25pt;margin-top:.65pt;width:10.5pt;height:58.5pt;flip:x;z-index:251696128;visibility:visible;mso-wrap-style:square;mso-width-percent:0;mso-height-percent:0;mso-wrap-distance-left:9pt;mso-wrap-distance-top:0;mso-wrap-distance-right:9pt;mso-wrap-distance-bottom:0;mso-position-horizontal:absolute;mso-position-horizontal-relative:text;mso-position-vertical:absolute;mso-position-vertical-relative:text;mso-width-percent:0;mso-height-percent:0;mso-width-relative:margin;mso-height-relative:margin" o:gfxdata="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" strokecolor="#5b9bd5 [3204]" strokeweight=".5pt">
+                <v:stroke endarrow="block" joinstyle="miter"/>
+              </v:shape>
+            </w:pict>
+          </mc:Fallback>
+        </mc:AlternateContent>
+      </w:r>
+      <w:r>
+        <w:rPr>
+          <w:noProof/>
+          <w:lang w:eastAsia="fr-CA"/>
         </w:rPr>
         <mc:AlternateContent>
           <mc:Choice Requires="wps">
@@ -2471,13 +2514,13 @@
               <wp:anchor distT="45720" distB="45720" distL="114300" distR="114300" simplePos="0" relativeHeight="251710464" behindDoc="0" locked="0" layoutInCell="1" allowOverlap="1">
                 <wp:simplePos x="0" y="0"/>
                 <wp:positionH relativeFrom="page">
-                  <wp:align>right</wp:align>
+                  <wp:posOffset>6362700</wp:posOffset>
                 </wp:positionH>
                 <wp:positionV relativeFrom="paragraph">
-                  <wp:posOffset>172085</wp:posOffset>
+                  <wp:posOffset>170180</wp:posOffset>
                 </wp:positionV>
-                <wp:extent cx="1390650" cy="1404620"/>
-                <wp:effectExtent l="0" t="0" r="19050" b="20955"/>
+                <wp:extent cx="1181100" cy="1404620"/>
+                <wp:effectExtent l="0" t="0" r="19050" b="27305"/>
                 <wp:wrapSquare wrapText="bothSides"/>
                 <wp:docPr id="37" name="Zone de texte 2"/>
                 <wp:cNvGraphicFramePr>
@@ -2492,7 +2535,7 @@
                       <wps:spPr bwMode="auto">
                         <a:xfrm>
                           <a:off x="0" y="0"/>
-                          <a:ext cx="1390650" cy="1404620"/>
+                          <a:ext cx="1181100" cy="1404620"/>
                         </a:xfrm>
                         <a:prstGeom prst="rect">
                           <a:avLst/>
@@ -2502,7 +2545,7 @@
                         </a:solidFill>
                         <a:ln w="9525">
                           <a:solidFill>
-                            <a:srgbClr val="000000"/>
+                            <a:srgbClr val="7030A0"/>
                           </a:solidFill>
                           <a:miter lim="800000"/>
                           <a:headEnd/>
@@ -2571,7 +2614,7 @@
           </mc:Choice>
           <mc:Fallback>
             <w:pict>
-              <v:shape id="_x0000_s1034" type="#_x0000_t202" style="position:absolute;margin-left:58.3pt;margin-top:13.55pt;width:109.5pt;height:110.6pt;z-index:251710464;visibility:visible;mso-wrap-style:square;mso-width-percent:0;mso-height-percent:200;mso-wrap-distance-left:9pt;mso-wrap-distance-top:3.6pt;mso-wrap-distance-right:9pt;mso-wrap-distance-bottom:3.6pt;mso-position-horizontal:right;mso-position-horizontal-relative:page;mso-position-vertical:absolute;mso-position-vertical-relative:text;mso-width-percent:0;mso-height-percent:200;mso-width-relative:margin;mso-height-relative:margin;v-text-anchor:top" o:gfxdata="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">
+              <v:shape id="_x0000_s1034" type="#_x0000_t202" style="position:absolute;margin-left:501pt;margin-top:13.4pt;width:93pt;height:110.6pt;z-index:251710464;visibility:visible;mso-wrap-style:square;mso-width-percent:0;mso-height-percent:200;mso-wrap-distance-left:9pt;mso-wrap-distance-top:3.6pt;mso-wrap-distance-right:9pt;mso-wrap-distance-bottom:3.6pt;mso-position-horizontal:absolute;mso-position-horizontal-relative:page;mso-position-vertical:absolute;mso-position-vertical-relative:text;mso-width-percent:0;mso-height-percent:200;mso-width-relative:margin;mso-height-relative:margin;v-text-anchor:top" o:gfxdata="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" strokecolor="#7030a0">
                 <v:textbox style="mso-fit-shape-to-text:t">
                   <w:txbxContent>
                     <w:p>
@@ -2697,124 +2740,23 @@
       <w:r>
         <w:rPr>
           <w:noProof/>
+          <w:lang w:eastAsia="fr-CA"/>
         </w:rPr>
         <mc:AlternateContent>
           <mc:Choice Requires="wps">
             <w:drawing>
-              <wp:anchor distT="45720" distB="45720" distL="114300" distR="114300" simplePos="0" relativeHeight="251705344" behindDoc="0" locked="0" layoutInCell="1" allowOverlap="1">
+              <wp:anchor distT="0" distB="0" distL="114300" distR="114300" simplePos="0" relativeHeight="251722752" behindDoc="0" locked="0" layoutInCell="1" allowOverlap="1">
                 <wp:simplePos x="0" y="0"/>
                 <wp:positionH relativeFrom="column">
-                  <wp:posOffset>3590925</wp:posOffset>
+                  <wp:posOffset>2552700</wp:posOffset>
                 </wp:positionH>
                 <wp:positionV relativeFrom="paragraph">
-                  <wp:posOffset>4752340</wp:posOffset>
+                  <wp:posOffset>2590165</wp:posOffset>
                 </wp:positionV>
-                <wp:extent cx="933450" cy="304800"/>
+                <wp:extent cx="228600" cy="228600"/>
                 <wp:effectExtent l="0" t="0" r="19050" b="19050"/>
-                <wp:wrapSquare wrapText="bothSides"/>
-                <wp:docPr id="33" name="Zone de texte 2"/>
-                <wp:cNvGraphicFramePr>
-                  <a:graphicFrameLocks xmlns:a="http://schemas.openxmlformats.org/drawingml/2006/main"/>
-                </wp:cNvGraphicFramePr>
-                <a:graphic xmlns:a="http://schemas.openxmlformats.org/drawingml/2006/main">
-                  <a:graphicData uri="http://schemas.microsoft.com/office/word/2010/wordprocessingShape">
-                    <wps:wsp>
-                      <wps:cNvSpPr txBox="1">
-                        <a:spLocks noChangeArrowheads="1"/>
-                      </wps:cNvSpPr>
-                      <wps:spPr bwMode="auto">
-                        <a:xfrm>
-                          <a:off x="0" y="0"/>
-                          <a:ext cx="933450" cy="304800"/>
-                        </a:xfrm>
-                        <a:prstGeom prst="rect">
-                          <a:avLst/>
-                        </a:prstGeom>
-                        <a:ln>
-                          <a:headEnd/>
-                          <a:tailEnd/>
-                        </a:ln>
-                      </wps:spPr>
-                      <wps:style>
-                        <a:lnRef idx="2">
-                          <a:schemeClr val="accent2"/>
-                        </a:lnRef>
-                        <a:fillRef idx="1">
-                          <a:schemeClr val="lt1"/>
-                        </a:fillRef>
-                        <a:effectRef idx="0">
-                          <a:schemeClr val="accent2"/>
-                        </a:effectRef>
-                        <a:fontRef idx="minor">
-                          <a:schemeClr val="dk1"/>
-                        </a:fontRef>
-                      </wps:style>
-                      <wps:txbx>
-                        <w:txbxContent>
-                          <w:p>
-                            <w:proofErr w:type="spellStart"/>
-                            <w:r>
-                              <w:t>AnchorPane</w:t>
-                            </w:r>
-                            <w:proofErr w:type="spellEnd"/>
-                          </w:p>
-                        </w:txbxContent>
-                      </wps:txbx>
-                      <wps:bodyPr rot="0" vert="horz" wrap="square" lIns="91440" tIns="45720" rIns="91440" bIns="45720" anchor="t" anchorCtr="0">
-                        <a:noAutofit/>
-                      </wps:bodyPr>
-                    </wps:wsp>
-                  </a:graphicData>
-                </a:graphic>
-                <wp14:sizeRelH relativeFrom="margin">
-                  <wp14:pctWidth>0</wp14:pctWidth>
-                </wp14:sizeRelH>
-                <wp14:sizeRelV relativeFrom="margin">
-                  <wp14:pctHeight>0</wp14:pctHeight>
-                </wp14:sizeRelV>
-              </wp:anchor>
-            </w:drawing>
-          </mc:Choice>
-          <mc:Fallback>
-            <w:pict>
-              <v:shape id="_x0000_s1035" type="#_x0000_t202" style="position:absolute;margin-left:282.75pt;margin-top:374.2pt;width:73.5pt;height:24pt;z-index:251705344;visibility:visible;mso-wrap-style:square;mso-width-percent:0;mso-height-percent:0;mso-wrap-distance-left:9pt;mso-wrap-distance-top:3.6pt;mso-wrap-distance-right:9pt;mso-wrap-distance-bottom:3.6pt;mso-position-horizontal:absolute;mso-position-horizontal-relative:text;mso-position-vertical:absolute;mso-position-vertical-relative:text;mso-width-percent:0;mso-height-percent:0;mso-width-relative:margin;mso-height-relative:margin;v-text-anchor:top" o:gfxdata="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" fillcolor="white [3201]" strokecolor="#ed7d31 [3205]" strokeweight="1pt">
-                <v:textbox>
-                  <w:txbxContent>
-                    <w:p>
-                      <w:proofErr w:type="spellStart"/>
-                      <w:r>
-                        <w:t>AnchorPane</w:t>
-                      </w:r>
-                      <w:proofErr w:type="spellEnd"/>
-                    </w:p>
-                  </w:txbxContent>
-                </v:textbox>
-                <w10:wrap type="square"/>
-              </v:shape>
-            </w:pict>
-          </mc:Fallback>
-        </mc:AlternateContent>
-      </w:r>
-      <w:r>
-        <w:rPr>
-          <w:noProof/>
-          <w:lang w:eastAsia="fr-CA"/>
-        </w:rPr>
-        <mc:AlternateContent>
-          <mc:Choice Requires="wps">
-            <w:drawing>
-              <wp:anchor distT="0" distB="0" distL="114300" distR="114300" simplePos="0" relativeHeight="251688960" behindDoc="0" locked="0" layoutInCell="1" allowOverlap="1">
-                <wp:simplePos x="0" y="0"/>
-                <wp:positionH relativeFrom="column">
-                  <wp:posOffset>1019174</wp:posOffset>
-                </wp:positionH>
-                <wp:positionV relativeFrom="paragraph">
-                  <wp:posOffset>1932940</wp:posOffset>
-                </wp:positionV>
-                <wp:extent cx="4010025" cy="2247900"/>
-                <wp:effectExtent l="0" t="0" r="28575" b="19050"/>
                 <wp:wrapNone/>
-                <wp:docPr id="10" name="Rectangle 10"/>
+                <wp:docPr id="48" name="Rectangle 48"/>
                 <wp:cNvGraphicFramePr/>
                 <a:graphic xmlns:a="http://schemas.openxmlformats.org/drawingml/2006/main">
                   <a:graphicData uri="http://schemas.microsoft.com/office/word/2010/wordprocessingShape">
@@ -2823,14 +2765,80 @@
                       <wps:spPr>
                         <a:xfrm>
                           <a:off x="0" y="0"/>
-                          <a:ext cx="4010025" cy="2247900"/>
+                          <a:ext cx="228600" cy="228600"/>
                         </a:xfrm>
                         <a:prstGeom prst="rect">
                           <a:avLst/>
                         </a:prstGeom>
-                        <a:solidFill>
-                          <a:schemeClr val="bg1"/>
-                        </a:solidFill>
+                      </wps:spPr>
+                      <wps:style>
+                        <a:lnRef idx="2">
+                          <a:schemeClr val="dk1">
+                            <a:shade val="50000"/>
+                          </a:schemeClr>
+                        </a:lnRef>
+                        <a:fillRef idx="1">
+                          <a:schemeClr val="dk1"/>
+                        </a:fillRef>
+                        <a:effectRef idx="0">
+                          <a:schemeClr val="dk1"/>
+                        </a:effectRef>
+                        <a:fontRef idx="minor">
+                          <a:schemeClr val="lt1"/>
+                        </a:fontRef>
+                      </wps:style>
+                      <wps:bodyPr rot="0" spcFirstLastPara="0" vertOverflow="overflow" horzOverflow="overflow" vert="horz" wrap="square" lIns="91440" tIns="45720" rIns="91440" bIns="45720" numCol="1" spcCol="0" rtlCol="0" fromWordArt="0" anchor="ctr" anchorCtr="0" forceAA="0" compatLnSpc="1">
+                        <a:prstTxWarp prst="textNoShape">
+                          <a:avLst/>
+                        </a:prstTxWarp>
+                        <a:noAutofit/>
+                      </wps:bodyPr>
+                    </wps:wsp>
+                  </a:graphicData>
+                </a:graphic>
+              </wp:anchor>
+            </w:drawing>
+          </mc:Choice>
+          <mc:Fallback>
+            <w:pict>
+              <v:rect w14:anchorId="3C6C7029" id="Rectangle 48" o:spid="_x0000_s1026" style="position:absolute;margin-left:201pt;margin-top:203.95pt;width:18pt;height:18pt;z-index:251722752;visibility:visible;mso-wrap-style:square;mso-wrap-distance-left:9pt;mso-wrap-distance-top:0;mso-wrap-distance-right:9pt;mso-wrap-distance-bottom:0;mso-position-horizontal:absolute;mso-position-horizontal-relative:text;mso-position-vertical:absolute;mso-position-vertical-relative:text;v-text-anchor:middle" o:gfxdata="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" fillcolor="black [3200]" strokecolor="black [1600]" strokeweight="1pt"/>
+            </w:pict>
+          </mc:Fallback>
+        </mc:AlternateContent>
+      </w:r>
+      <w:r>
+        <w:rPr>
+          <w:noProof/>
+          <w:lang w:eastAsia="fr-CA"/>
+        </w:rPr>
+        <mc:AlternateContent>
+          <mc:Choice Requires="wps">
+            <w:drawing>
+              <wp:anchor distT="0" distB="0" distL="114300" distR="114300" simplePos="0" relativeHeight="251721728" behindDoc="0" locked="0" layoutInCell="1" allowOverlap="1">
+                <wp:simplePos x="0" y="0"/>
+                <wp:positionH relativeFrom="column">
+                  <wp:posOffset>4476750</wp:posOffset>
+                </wp:positionH>
+                <wp:positionV relativeFrom="paragraph">
+                  <wp:posOffset>2123440</wp:posOffset>
+                </wp:positionV>
+                <wp:extent cx="161925" cy="161925"/>
+                <wp:effectExtent l="0" t="0" r="28575" b="28575"/>
+                <wp:wrapNone/>
+                <wp:docPr id="47" name="Ellipse 47"/>
+                <wp:cNvGraphicFramePr/>
+                <a:graphic xmlns:a="http://schemas.openxmlformats.org/drawingml/2006/main">
+                  <a:graphicData uri="http://schemas.microsoft.com/office/word/2010/wordprocessingShape">
+                    <wps:wsp>
+                      <wps:cNvSpPr/>
+                      <wps:spPr>
+                        <a:xfrm>
+                          <a:off x="0" y="0"/>
+                          <a:ext cx="161925" cy="161925"/>
+                        </a:xfrm>
+                        <a:prstGeom prst="ellipse">
+                          <a:avLst/>
+                        </a:prstGeom>
                       </wps:spPr>
                       <wps:style>
                         <a:lnRef idx="2">
@@ -2857,18 +2865,14 @@
                     </wps:wsp>
                   </a:graphicData>
                 </a:graphic>
-                <wp14:sizeRelH relativeFrom="margin">
-                  <wp14:pctWidth>0</wp14:pctWidth>
-                </wp14:sizeRelH>
-                <wp14:sizeRelV relativeFrom="margin">
-                  <wp14:pctHeight>0</wp14:pctHeight>
-                </wp14:sizeRelV>
               </wp:anchor>
             </w:drawing>
           </mc:Choice>
           <mc:Fallback>
             <w:pict>
-              <v:rect w14:anchorId="19BD2339" id="Rectangle 10" o:spid="_x0000_s1026" style="position:absolute;margin-left:80.25pt;margin-top:152.2pt;width:315.75pt;height:177pt;z-index:251688960;visibility:visible;mso-wrap-style:square;mso-width-percent:0;mso-height-percent:0;mso-wrap-distance-left:9pt;mso-wrap-distance-top:0;mso-wrap-distance-right:9pt;mso-wrap-distance-bottom:0;mso-position-horizontal:absolute;mso-position-horizontal-relative:text;mso-position-vertical:absolute;mso-position-vertical-relative:text;mso-width-percent:0;mso-height-percent:0;mso-width-relative:margin;mso-height-relative:margin;v-text-anchor:middle" o:gfxdata="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" fillcolor="white [3212]" strokecolor="#1f4d78 [1604]" strokeweight="1pt"/>
+              <v:oval w14:anchorId="32152862" id="Ellipse 47" o:spid="_x0000_s1026" style="position:absolute;margin-left:352.5pt;margin-top:167.2pt;width:12.75pt;height:12.75pt;z-index:251721728;visibility:visible;mso-wrap-style:square;mso-wrap-distance-left:9pt;mso-wrap-distance-top:0;mso-wrap-distance-right:9pt;mso-wrap-distance-bottom:0;mso-position-horizontal:absolute;mso-position-horizontal-relative:text;mso-position-vertical:absolute;mso-position-vertical-relative:text;v-text-anchor:middle" o:gfxdata="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" fillcolor="#5b9bd5 [3204]" strokecolor="#1f4d78 [1604]" strokeweight="1pt">
+                <v:stroke joinstyle="miter"/>
+              </v:oval>
             </w:pict>
           </mc:Fallback>
         </mc:AlternateContent>
@@ -2881,53 +2885,54 @@
         <mc:AlternateContent>
           <mc:Choice Requires="wps">
             <w:drawing>
-              <wp:anchor distT="0" distB="0" distL="114300" distR="114300" simplePos="0" relativeHeight="251708416" behindDoc="0" locked="0" layoutInCell="1" allowOverlap="1">
+              <wp:anchor distT="0" distB="0" distL="114300" distR="114300" simplePos="0" relativeHeight="251720704" behindDoc="0" locked="0" layoutInCell="1" allowOverlap="1">
                 <wp:simplePos x="0" y="0"/>
                 <wp:positionH relativeFrom="column">
-                  <wp:posOffset>5095875</wp:posOffset>
+                  <wp:posOffset>4238625</wp:posOffset>
                 </wp:positionH>
                 <wp:positionV relativeFrom="paragraph">
-                  <wp:posOffset>1018540</wp:posOffset>
+                  <wp:posOffset>2132965</wp:posOffset>
                 </wp:positionV>
-                <wp:extent cx="323850" cy="295275"/>
-                <wp:effectExtent l="38100" t="0" r="19050" b="47625"/>
+                <wp:extent cx="161925" cy="152400"/>
+                <wp:effectExtent l="0" t="0" r="28575" b="19050"/>
                 <wp:wrapNone/>
-                <wp:docPr id="36" name="Connecteur droit avec flèche 36"/>
+                <wp:docPr id="46" name="Ellipse 46"/>
                 <wp:cNvGraphicFramePr/>
                 <a:graphic xmlns:a="http://schemas.openxmlformats.org/drawingml/2006/main">
                   <a:graphicData uri="http://schemas.microsoft.com/office/word/2010/wordprocessingShape">
                     <wps:wsp>
-                      <wps:cNvCnPr/>
+                      <wps:cNvSpPr/>
                       <wps:spPr>
-                        <a:xfrm flipH="1">
+                        <a:xfrm>
                           <a:off x="0" y="0"/>
-                          <a:ext cx="323850" cy="295275"/>
+                          <a:ext cx="161925" cy="152400"/>
                         </a:xfrm>
-                        <a:prstGeom prst="straightConnector1">
+                        <a:prstGeom prst="ellipse">
                           <a:avLst/>
                         </a:prstGeom>
-                        <a:ln>
-                          <a:solidFill>
-                            <a:srgbClr val="7030A0"/>
-                          </a:solidFill>
-                          <a:tailEnd type="triangle"/>
-                        </a:ln>
                       </wps:spPr>
                       <wps:style>
-                        <a:lnRef idx="1">
-                          <a:schemeClr val="accent1"/>
+                        <a:lnRef idx="2">
+                          <a:schemeClr val="accent1">
+                            <a:shade val="50000"/>
+                          </a:schemeClr>
                         </a:lnRef>
-                        <a:fillRef idx="0">
+                        <a:fillRef idx="1">
                           <a:schemeClr val="accent1"/>
                         </a:fillRef>
                         <a:effectRef idx="0">
                           <a:schemeClr val="accent1"/>
                         </a:effectRef>
                         <a:fontRef idx="minor">
-                          <a:schemeClr val="tx1"/>
+                          <a:schemeClr val="lt1"/>
                         </a:fontRef>
                       </wps:style>
-                      <wps:bodyPr/>
+                      <wps:bodyPr rot="0" spcFirstLastPara="0" vertOverflow="overflow" horzOverflow="overflow" vert="horz" wrap="square" lIns="91440" tIns="45720" rIns="91440" bIns="45720" numCol="1" spcCol="0" rtlCol="0" fromWordArt="0" anchor="ctr" anchorCtr="0" forceAA="0" compatLnSpc="1">
+                        <a:prstTxWarp prst="textNoShape">
+                          <a:avLst/>
+                        </a:prstTxWarp>
+                        <a:noAutofit/>
+                      </wps:bodyPr>
                     </wps:wsp>
                   </a:graphicData>
                 </a:graphic>
@@ -2936,9 +2941,9 @@
           </mc:Choice>
           <mc:Fallback>
             <w:pict>
-              <v:shape w14:anchorId="24DB2278" id="Connecteur droit avec flèche 36" o:spid="_x0000_s1026" type="#_x0000_t32" style="position:absolute;margin-left:401.25pt;margin-top:80.2pt;width:25.5pt;height:23.25pt;flip:x;z-index:251708416;visibility:visible;mso-wrap-style:square;mso-wrap-distance-left:9pt;mso-wrap-distance-top:0;mso-wrap-distance-right:9pt;mso-wrap-distance-bottom:0;mso-position-horizontal:absolute;mso-position-horizontal-relative:text;mso-position-vertical:absolute;mso-position-vertical-relative:text" o:gfxdata="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" strokecolor="#7030a0" strokeweight=".5pt">
-                <v:stroke endarrow="block" joinstyle="miter"/>
-              </v:shape>
+              <v:oval w14:anchorId="2D9EA460" id="Ellipse 46" o:spid="_x0000_s1026" style="position:absolute;margin-left:333.75pt;margin-top:167.95pt;width:12.75pt;height:12pt;z-index:251720704;visibility:visible;mso-wrap-style:square;mso-wrap-distance-left:9pt;mso-wrap-distance-top:0;mso-wrap-distance-right:9pt;mso-wrap-distance-bottom:0;mso-position-horizontal:absolute;mso-position-horizontal-relative:text;mso-position-vertical:absolute;mso-position-vertical-relative:text;v-text-anchor:middle" o:gfxdata="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" fillcolor="#5b9bd5 [3204]" strokecolor="#1f4d78 [1604]" strokeweight="1pt">
+                <v:stroke joinstyle="miter"/>
+              </v:oval>
             </w:pict>
           </mc:Fallback>
         </mc:AlternateContent>
@@ -2951,18 +2956,18 @@
         <mc:AlternateContent>
           <mc:Choice Requires="wps">
             <w:drawing>
-              <wp:anchor distT="0" distB="0" distL="114300" distR="114300" simplePos="0" relativeHeight="251707392" behindDoc="0" locked="0" layoutInCell="1" allowOverlap="1">
+              <wp:anchor distT="0" distB="0" distL="114300" distR="114300" simplePos="0" relativeHeight="251719680" behindDoc="0" locked="0" layoutInCell="1" allowOverlap="1">
                 <wp:simplePos x="0" y="0"/>
                 <wp:positionH relativeFrom="column">
-                  <wp:posOffset>981076</wp:posOffset>
+                  <wp:posOffset>3105150</wp:posOffset>
                 </wp:positionH>
                 <wp:positionV relativeFrom="paragraph">
-                  <wp:posOffset>1028065</wp:posOffset>
+                  <wp:posOffset>3056890</wp:posOffset>
                 </wp:positionV>
-                <wp:extent cx="4076700" cy="3200400"/>
-                <wp:effectExtent l="19050" t="19050" r="19050" b="19050"/>
+                <wp:extent cx="238125" cy="228600"/>
+                <wp:effectExtent l="0" t="0" r="28575" b="19050"/>
                 <wp:wrapNone/>
-                <wp:docPr id="35" name="Rectangle 35"/>
+                <wp:docPr id="45" name="Rectangle à coins arrondis 45"/>
                 <wp:cNvGraphicFramePr/>
                 <a:graphic xmlns:a="http://schemas.openxmlformats.org/drawingml/2006/main">
                   <a:graphicData uri="http://schemas.microsoft.com/office/word/2010/wordprocessingShape">
@@ -2971,15 +2976,439 @@
                       <wps:spPr>
                         <a:xfrm>
                           <a:off x="0" y="0"/>
-                          <a:ext cx="4076700" cy="3200400"/>
+                          <a:ext cx="238125" cy="228600"/>
+                        </a:xfrm>
+                        <a:prstGeom prst="roundRect">
+                          <a:avLst/>
+                        </a:prstGeom>
+                      </wps:spPr>
+                      <wps:style>
+                        <a:lnRef idx="2">
+                          <a:schemeClr val="accent1">
+                            <a:shade val="50000"/>
+                          </a:schemeClr>
+                        </a:lnRef>
+                        <a:fillRef idx="1">
+                          <a:schemeClr val="accent1"/>
+                        </a:fillRef>
+                        <a:effectRef idx="0">
+                          <a:schemeClr val="accent1"/>
+                        </a:effectRef>
+                        <a:fontRef idx="minor">
+                          <a:schemeClr val="lt1"/>
+                        </a:fontRef>
+                      </wps:style>
+                      <wps:bodyPr rot="0" spcFirstLastPara="0" vertOverflow="overflow" horzOverflow="overflow" vert="horz" wrap="square" lIns="91440" tIns="45720" rIns="91440" bIns="45720" numCol="1" spcCol="0" rtlCol="0" fromWordArt="0" anchor="ctr" anchorCtr="0" forceAA="0" compatLnSpc="1">
+                        <a:prstTxWarp prst="textNoShape">
+                          <a:avLst/>
+                        </a:prstTxWarp>
+                        <a:noAutofit/>
+                      </wps:bodyPr>
+                    </wps:wsp>
+                  </a:graphicData>
+                </a:graphic>
+              </wp:anchor>
+            </w:drawing>
+          </mc:Choice>
+          <mc:Fallback>
+            <w:pict>
+              <v:roundrect w14:anchorId="38D6D621" id="Rectangle à coins arrondis 45" o:spid="_x0000_s1026" style="position:absolute;margin-left:244.5pt;margin-top:240.7pt;width:18.75pt;height:18pt;z-index:251719680;visibility:visible;mso-wrap-style:square;mso-wrap-distance-left:9pt;mso-wrap-distance-top:0;mso-wrap-distance-right:9pt;mso-wrap-distance-bottom:0;mso-position-horizontal:absolute;mso-position-horizontal-relative:text;mso-position-vertical:absolute;mso-position-vertical-relative:text;v-text-anchor:middle" arcsize="10923f" o:gfxdata="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" fillcolor="#5b9bd5 [3204]" strokecolor="#1f4d78 [1604]" strokeweight="1pt">
+                <v:stroke joinstyle="miter"/>
+              </v:roundrect>
+            </w:pict>
+          </mc:Fallback>
+        </mc:AlternateContent>
+      </w:r>
+      <w:r>
+        <w:rPr>
+          <w:noProof/>
+          <w:lang w:eastAsia="fr-CA"/>
+        </w:rPr>
+        <mc:AlternateContent>
+          <mc:Choice Requires="wps">
+            <w:drawing>
+              <wp:anchor distT="0" distB="0" distL="114300" distR="114300" simplePos="0" relativeHeight="251718656" behindDoc="0" locked="0" layoutInCell="1" allowOverlap="1">
+                <wp:simplePos x="0" y="0"/>
+                <wp:positionH relativeFrom="column">
+                  <wp:posOffset>3095625</wp:posOffset>
+                </wp:positionH>
+                <wp:positionV relativeFrom="paragraph">
+                  <wp:posOffset>2485390</wp:posOffset>
+                </wp:positionV>
+                <wp:extent cx="200025" cy="209550"/>
+                <wp:effectExtent l="0" t="0" r="28575" b="19050"/>
+                <wp:wrapNone/>
+                <wp:docPr id="44" name="Rectangle à coins arrondis 44"/>
+                <wp:cNvGraphicFramePr/>
+                <a:graphic xmlns:a="http://schemas.openxmlformats.org/drawingml/2006/main">
+                  <a:graphicData uri="http://schemas.microsoft.com/office/word/2010/wordprocessingShape">
+                    <wps:wsp>
+                      <wps:cNvSpPr/>
+                      <wps:spPr>
+                        <a:xfrm>
+                          <a:off x="0" y="0"/>
+                          <a:ext cx="200025" cy="209550"/>
+                        </a:xfrm>
+                        <a:prstGeom prst="roundRect">
+                          <a:avLst/>
+                        </a:prstGeom>
+                      </wps:spPr>
+                      <wps:style>
+                        <a:lnRef idx="2">
+                          <a:schemeClr val="accent1">
+                            <a:shade val="50000"/>
+                          </a:schemeClr>
+                        </a:lnRef>
+                        <a:fillRef idx="1">
+                          <a:schemeClr val="accent1"/>
+                        </a:fillRef>
+                        <a:effectRef idx="0">
+                          <a:schemeClr val="accent1"/>
+                        </a:effectRef>
+                        <a:fontRef idx="minor">
+                          <a:schemeClr val="lt1"/>
+                        </a:fontRef>
+                      </wps:style>
+                      <wps:bodyPr rot="0" spcFirstLastPara="0" vertOverflow="overflow" horzOverflow="overflow" vert="horz" wrap="square" lIns="91440" tIns="45720" rIns="91440" bIns="45720" numCol="1" spcCol="0" rtlCol="0" fromWordArt="0" anchor="ctr" anchorCtr="0" forceAA="0" compatLnSpc="1">
+                        <a:prstTxWarp prst="textNoShape">
+                          <a:avLst/>
+                        </a:prstTxWarp>
+                        <a:noAutofit/>
+                      </wps:bodyPr>
+                    </wps:wsp>
+                  </a:graphicData>
+                </a:graphic>
+              </wp:anchor>
+            </w:drawing>
+          </mc:Choice>
+          <mc:Fallback>
+            <w:pict>
+              <v:roundrect w14:anchorId="00D5B6C0" id="Rectangle à coins arrondis 44" o:spid="_x0000_s1026" style="position:absolute;margin-left:243.75pt;margin-top:195.7pt;width:15.75pt;height:16.5pt;z-index:251718656;visibility:visible;mso-wrap-style:square;mso-wrap-distance-left:9pt;mso-wrap-distance-top:0;mso-wrap-distance-right:9pt;mso-wrap-distance-bottom:0;mso-position-horizontal:absolute;mso-position-horizontal-relative:text;mso-position-vertical:absolute;mso-position-vertical-relative:text;v-text-anchor:middle" arcsize="10923f" o:gfxdata="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" fillcolor="#5b9bd5 [3204]" strokecolor="#1f4d78 [1604]" strokeweight="1pt">
+                <v:stroke joinstyle="miter"/>
+              </v:roundrect>
+            </w:pict>
+          </mc:Fallback>
+        </mc:AlternateContent>
+      </w:r>
+      <w:r>
+        <w:rPr>
+          <w:noProof/>
+          <w:lang w:eastAsia="fr-CA"/>
+        </w:rPr>
+        <mc:AlternateContent>
+          <mc:Choice Requires="wps">
+            <w:drawing>
+              <wp:anchor distT="0" distB="0" distL="114300" distR="114300" simplePos="0" relativeHeight="251717632" behindDoc="0" locked="0" layoutInCell="1" allowOverlap="1">
+                <wp:simplePos x="0" y="0"/>
+                <wp:positionH relativeFrom="column">
+                  <wp:posOffset>3086100</wp:posOffset>
+                </wp:positionH>
+                <wp:positionV relativeFrom="paragraph">
+                  <wp:posOffset>2113915</wp:posOffset>
+                </wp:positionV>
+                <wp:extent cx="171450" cy="152400"/>
+                <wp:effectExtent l="0" t="0" r="19050" b="19050"/>
+                <wp:wrapNone/>
+                <wp:docPr id="43" name="Rectangle à coins arrondis 43"/>
+                <wp:cNvGraphicFramePr/>
+                <a:graphic xmlns:a="http://schemas.openxmlformats.org/drawingml/2006/main">
+                  <a:graphicData uri="http://schemas.microsoft.com/office/word/2010/wordprocessingShape">
+                    <wps:wsp>
+                      <wps:cNvSpPr/>
+                      <wps:spPr>
+                        <a:xfrm>
+                          <a:off x="0" y="0"/>
+                          <a:ext cx="171450" cy="152400"/>
+                        </a:xfrm>
+                        <a:prstGeom prst="roundRect">
+                          <a:avLst/>
+                        </a:prstGeom>
+                      </wps:spPr>
+                      <wps:style>
+                        <a:lnRef idx="2">
+                          <a:schemeClr val="accent1">
+                            <a:shade val="50000"/>
+                          </a:schemeClr>
+                        </a:lnRef>
+                        <a:fillRef idx="1">
+                          <a:schemeClr val="accent1"/>
+                        </a:fillRef>
+                        <a:effectRef idx="0">
+                          <a:schemeClr val="accent1"/>
+                        </a:effectRef>
+                        <a:fontRef idx="minor">
+                          <a:schemeClr val="lt1"/>
+                        </a:fontRef>
+                      </wps:style>
+                      <wps:bodyPr rot="0" spcFirstLastPara="0" vertOverflow="overflow" horzOverflow="overflow" vert="horz" wrap="square" lIns="91440" tIns="45720" rIns="91440" bIns="45720" numCol="1" spcCol="0" rtlCol="0" fromWordArt="0" anchor="ctr" anchorCtr="0" forceAA="0" compatLnSpc="1">
+                        <a:prstTxWarp prst="textNoShape">
+                          <a:avLst/>
+                        </a:prstTxWarp>
+                        <a:noAutofit/>
+                      </wps:bodyPr>
+                    </wps:wsp>
+                  </a:graphicData>
+                </a:graphic>
+              </wp:anchor>
+            </w:drawing>
+          </mc:Choice>
+          <mc:Fallback>
+            <w:pict>
+              <v:roundrect w14:anchorId="4FD5173D" id="Rectangle à coins arrondis 43" o:spid="_x0000_s1026" style="position:absolute;margin-left:243pt;margin-top:166.45pt;width:13.5pt;height:12pt;z-index:251717632;visibility:visible;mso-wrap-style:square;mso-wrap-distance-left:9pt;mso-wrap-distance-top:0;mso-wrap-distance-right:9pt;mso-wrap-distance-bottom:0;mso-position-horizontal:absolute;mso-position-horizontal-relative:text;mso-position-vertical:absolute;mso-position-vertical-relative:text;v-text-anchor:middle" arcsize="10923f" o:gfxdata="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" fillcolor="#5b9bd5 [3204]" strokecolor="#1f4d78 [1604]" strokeweight="1pt">
+                <v:stroke joinstyle="miter"/>
+              </v:roundrect>
+            </w:pict>
+          </mc:Fallback>
+        </mc:AlternateContent>
+      </w:r>
+      <w:r>
+        <w:rPr>
+          <w:noProof/>
+          <w:lang w:eastAsia="fr-CA"/>
+        </w:rPr>
+        <mc:AlternateContent>
+          <mc:Choice Requires="wps">
+            <w:drawing>
+              <wp:anchor distT="0" distB="0" distL="114300" distR="114300" simplePos="0" relativeHeight="251716608" behindDoc="0" locked="0" layoutInCell="1" allowOverlap="1">
+                <wp:simplePos x="0" y="0"/>
+                <wp:positionH relativeFrom="column">
+                  <wp:posOffset>1171575</wp:posOffset>
+                </wp:positionH>
+                <wp:positionV relativeFrom="paragraph">
+                  <wp:posOffset>3104515</wp:posOffset>
+                </wp:positionV>
+                <wp:extent cx="1638300" cy="895350"/>
+                <wp:effectExtent l="0" t="0" r="19050" b="19050"/>
+                <wp:wrapNone/>
+                <wp:docPr id="42" name="Rectangle 42"/>
+                <wp:cNvGraphicFramePr/>
+                <a:graphic xmlns:a="http://schemas.openxmlformats.org/drawingml/2006/main">
+                  <a:graphicData uri="http://schemas.microsoft.com/office/word/2010/wordprocessingShape">
+                    <wps:wsp>
+                      <wps:cNvSpPr/>
+                      <wps:spPr>
+                        <a:xfrm>
+                          <a:off x="0" y="0"/>
+                          <a:ext cx="1638300" cy="895350"/>
                         </a:xfrm>
                         <a:prstGeom prst="rect">
                           <a:avLst/>
                         </a:prstGeom>
-                        <a:noFill/>
-                        <a:ln w="28575">
+                      </wps:spPr>
+                      <wps:style>
+                        <a:lnRef idx="2">
+                          <a:schemeClr val="accent1">
+                            <a:shade val="50000"/>
+                          </a:schemeClr>
+                        </a:lnRef>
+                        <a:fillRef idx="1">
+                          <a:schemeClr val="accent1"/>
+                        </a:fillRef>
+                        <a:effectRef idx="0">
+                          <a:schemeClr val="accent1"/>
+                        </a:effectRef>
+                        <a:fontRef idx="minor">
+                          <a:schemeClr val="lt1"/>
+                        </a:fontRef>
+                      </wps:style>
+                      <wps:bodyPr rot="0" spcFirstLastPara="0" vertOverflow="overflow" horzOverflow="overflow" vert="horz" wrap="square" lIns="91440" tIns="45720" rIns="91440" bIns="45720" numCol="1" spcCol="0" rtlCol="0" fromWordArt="0" anchor="ctr" anchorCtr="0" forceAA="0" compatLnSpc="1">
+                        <a:prstTxWarp prst="textNoShape">
+                          <a:avLst/>
+                        </a:prstTxWarp>
+                        <a:noAutofit/>
+                      </wps:bodyPr>
+                    </wps:wsp>
+                  </a:graphicData>
+                </a:graphic>
+              </wp:anchor>
+            </w:drawing>
+          </mc:Choice>
+          <mc:Fallback>
+            <w:pict>
+              <v:rect w14:anchorId="755934C6" id="Rectangle 42" o:spid="_x0000_s1026" style="position:absolute;margin-left:92.25pt;margin-top:244.45pt;width:129pt;height:70.5pt;z-index:251716608;visibility:visible;mso-wrap-style:square;mso-wrap-distance-left:9pt;mso-wrap-distance-top:0;mso-wrap-distance-right:9pt;mso-wrap-distance-bottom:0;mso-position-horizontal:absolute;mso-position-horizontal-relative:text;mso-position-vertical:absolute;mso-position-vertical-relative:text;v-text-anchor:middle" o:gfxdata="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" fillcolor="#5b9bd5 [3204]" strokecolor="#1f4d78 [1604]" strokeweight="1pt"/>
+            </w:pict>
+          </mc:Fallback>
+        </mc:AlternateContent>
+      </w:r>
+      <w:r>
+        <w:rPr>
+          <w:noProof/>
+          <w:lang w:eastAsia="fr-CA"/>
+        </w:rPr>
+        <mc:AlternateContent>
+          <mc:Choice Requires="wps">
+            <w:drawing>
+              <wp:anchor distT="0" distB="0" distL="114300" distR="114300" simplePos="0" relativeHeight="251715584" behindDoc="0" locked="0" layoutInCell="1" allowOverlap="1">
+                <wp:simplePos x="0" y="0"/>
+                <wp:positionH relativeFrom="column">
+                  <wp:posOffset>1143000</wp:posOffset>
+                </wp:positionH>
+                <wp:positionV relativeFrom="paragraph">
+                  <wp:posOffset>2590165</wp:posOffset>
+                </wp:positionV>
+                <wp:extent cx="1628775" cy="228600"/>
+                <wp:effectExtent l="0" t="0" r="28575" b="19050"/>
+                <wp:wrapNone/>
+                <wp:docPr id="41" name="Rectangle 41"/>
+                <wp:cNvGraphicFramePr/>
+                <a:graphic xmlns:a="http://schemas.openxmlformats.org/drawingml/2006/main">
+                  <a:graphicData uri="http://schemas.microsoft.com/office/word/2010/wordprocessingShape">
+                    <wps:wsp>
+                      <wps:cNvSpPr/>
+                      <wps:spPr>
+                        <a:xfrm>
+                          <a:off x="0" y="0"/>
+                          <a:ext cx="1628775" cy="228600"/>
+                        </a:xfrm>
+                        <a:prstGeom prst="rect">
+                          <a:avLst/>
+                        </a:prstGeom>
+                      </wps:spPr>
+                      <wps:style>
+                        <a:lnRef idx="2">
+                          <a:schemeClr val="accent1">
+                            <a:shade val="50000"/>
+                          </a:schemeClr>
+                        </a:lnRef>
+                        <a:fillRef idx="1">
+                          <a:schemeClr val="accent1"/>
+                        </a:fillRef>
+                        <a:effectRef idx="0">
+                          <a:schemeClr val="accent1"/>
+                        </a:effectRef>
+                        <a:fontRef idx="minor">
+                          <a:schemeClr val="lt1"/>
+                        </a:fontRef>
+                      </wps:style>
+                      <wps:bodyPr rot="0" spcFirstLastPara="0" vertOverflow="overflow" horzOverflow="overflow" vert="horz" wrap="square" lIns="91440" tIns="45720" rIns="91440" bIns="45720" numCol="1" spcCol="0" rtlCol="0" fromWordArt="0" anchor="ctr" anchorCtr="0" forceAA="0" compatLnSpc="1">
+                        <a:prstTxWarp prst="textNoShape">
+                          <a:avLst/>
+                        </a:prstTxWarp>
+                        <a:noAutofit/>
+                      </wps:bodyPr>
+                    </wps:wsp>
+                  </a:graphicData>
+                </a:graphic>
+              </wp:anchor>
+            </w:drawing>
+          </mc:Choice>
+          <mc:Fallback>
+            <w:pict>
+              <v:rect w14:anchorId="1E4838FA" id="Rectangle 41" o:spid="_x0000_s1026" style="position:absolute;margin-left:90pt;margin-top:203.95pt;width:128.25pt;height:18pt;z-index:251715584;visibility:visible;mso-wrap-style:square;mso-wrap-distance-left:9pt;mso-wrap-distance-top:0;mso-wrap-distance-right:9pt;mso-wrap-distance-bottom:0;mso-position-horizontal:absolute;mso-position-horizontal-relative:text;mso-position-vertical:absolute;mso-position-vertical-relative:text;v-text-anchor:middle" o:gfxdata="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" fillcolor="#5b9bd5 [3204]" strokecolor="#1f4d78 [1604]" strokeweight="1pt"/>
+            </w:pict>
+          </mc:Fallback>
+        </mc:AlternateContent>
+      </w:r>
+      <w:r>
+        <w:rPr>
+          <w:noProof/>
+          <w:lang w:eastAsia="fr-CA"/>
+        </w:rPr>
+        <mc:AlternateContent>
+          <mc:Choice Requires="wps">
+            <w:drawing>
+              <wp:anchor distT="0" distB="0" distL="114300" distR="114300" simplePos="0" relativeHeight="251714560" behindDoc="0" locked="0" layoutInCell="1" allowOverlap="1">
+                <wp:simplePos x="0" y="0"/>
+                <wp:positionH relativeFrom="column">
+                  <wp:posOffset>1152525</wp:posOffset>
+                </wp:positionH>
+                <wp:positionV relativeFrom="paragraph">
+                  <wp:posOffset>2085340</wp:posOffset>
+                </wp:positionV>
+                <wp:extent cx="1619250" cy="180975"/>
+                <wp:effectExtent l="0" t="0" r="19050" b="28575"/>
+                <wp:wrapNone/>
+                <wp:docPr id="40" name="Rectangle 40"/>
+                <wp:cNvGraphicFramePr/>
+                <a:graphic xmlns:a="http://schemas.openxmlformats.org/drawingml/2006/main">
+                  <a:graphicData uri="http://schemas.microsoft.com/office/word/2010/wordprocessingShape">
+                    <wps:wsp>
+                      <wps:cNvSpPr/>
+                      <wps:spPr>
+                        <a:xfrm>
+                          <a:off x="0" y="0"/>
+                          <a:ext cx="1619250" cy="180975"/>
+                        </a:xfrm>
+                        <a:prstGeom prst="rect">
+                          <a:avLst/>
+                        </a:prstGeom>
+                      </wps:spPr>
+                      <wps:style>
+                        <a:lnRef idx="2">
+                          <a:schemeClr val="accent1">
+                            <a:shade val="50000"/>
+                          </a:schemeClr>
+                        </a:lnRef>
+                        <a:fillRef idx="1">
+                          <a:schemeClr val="accent1"/>
+                        </a:fillRef>
+                        <a:effectRef idx="0">
+                          <a:schemeClr val="accent1"/>
+                        </a:effectRef>
+                        <a:fontRef idx="minor">
+                          <a:schemeClr val="lt1"/>
+                        </a:fontRef>
+                      </wps:style>
+                      <wps:bodyPr rot="0" spcFirstLastPara="0" vertOverflow="overflow" horzOverflow="overflow" vert="horz" wrap="square" lIns="91440" tIns="45720" rIns="91440" bIns="45720" numCol="1" spcCol="0" rtlCol="0" fromWordArt="0" anchor="ctr" anchorCtr="0" forceAA="0" compatLnSpc="1">
+                        <a:prstTxWarp prst="textNoShape">
+                          <a:avLst/>
+                        </a:prstTxWarp>
+                        <a:noAutofit/>
+                      </wps:bodyPr>
+                    </wps:wsp>
+                  </a:graphicData>
+                </a:graphic>
+              </wp:anchor>
+            </w:drawing>
+          </mc:Choice>
+          <mc:Fallback>
+            <w:pict>
+              <v:rect w14:anchorId="51E3C5BC" id="Rectangle 40" o:spid="_x0000_s1026" style="position:absolute;margin-left:90.75pt;margin-top:164.2pt;width:127.5pt;height:14.25pt;z-index:251714560;visibility:visible;mso-wrap-style:square;mso-wrap-distance-left:9pt;mso-wrap-distance-top:0;mso-wrap-distance-right:9pt;mso-wrap-distance-bottom:0;mso-position-horizontal:absolute;mso-position-horizontal-relative:text;mso-position-vertical:absolute;mso-position-vertical-relative:text;v-text-anchor:middle" o:gfxdata="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" fillcolor="#5b9bd5 [3204]" strokecolor="#1f4d78 [1604]" strokeweight="1pt"/>
+            </w:pict>
+          </mc:Fallback>
+        </mc:AlternateContent>
+      </w:r>
+      <w:r>
+        <w:rPr>
+          <w:noProof/>
+          <w:lang w:eastAsia="fr-CA"/>
+        </w:rPr>
+        <mc:AlternateContent>
+          <mc:Choice Requires="wps">
+            <w:drawing>
+              <wp:anchor distT="0" distB="0" distL="114300" distR="114300" simplePos="0" relativeHeight="251685888" behindDoc="0" locked="0" layoutInCell="1" allowOverlap="1">
+                <wp:simplePos x="0" y="0"/>
+                <wp:positionH relativeFrom="margin">
+                  <wp:align>left</wp:align>
+                </wp:positionH>
+                <wp:positionV relativeFrom="paragraph">
+                  <wp:posOffset>504190</wp:posOffset>
+                </wp:positionV>
+                <wp:extent cx="5038725" cy="3676650"/>
+                <wp:effectExtent l="0" t="0" r="28575" b="19050"/>
+                <wp:wrapNone/>
+                <wp:docPr id="4" name="Rectangle 4"/>
+                <wp:cNvGraphicFramePr/>
+                <a:graphic xmlns:a="http://schemas.openxmlformats.org/drawingml/2006/main">
+                  <a:graphicData uri="http://schemas.microsoft.com/office/word/2010/wordprocessingShape">
+                    <wps:wsp>
+                      <wps:cNvSpPr/>
+                      <wps:spPr>
+                        <a:xfrm>
+                          <a:off x="0" y="0"/>
+                          <a:ext cx="5038725" cy="3676650"/>
+                        </a:xfrm>
+                        <a:prstGeom prst="rect">
+                          <a:avLst/>
+                        </a:prstGeom>
+                        <a:solidFill>
+                          <a:schemeClr val="bg1">
+                            <a:lumMod val="85000"/>
+                          </a:schemeClr>
+                        </a:solidFill>
+                        <a:ln>
                           <a:solidFill>
-                            <a:srgbClr val="7030A0"/>
+                            <a:schemeClr val="tx1"/>
                           </a:solidFill>
                         </a:ln>
                       </wps:spPr>
@@ -3011,12 +3440,17 @@
                 <wp14:sizeRelH relativeFrom="margin">
                   <wp14:pctWidth>0</wp14:pctWidth>
                 </wp14:sizeRelH>
+                <wp14:sizeRelV relativeFrom="margin">
+                  <wp14:pctHeight>0</wp14:pctHeight>
+                </wp14:sizeRelV>
               </wp:anchor>
             </w:drawing>
           </mc:Choice>
           <mc:Fallback>
             <w:pict>
-              <v:rect w14:anchorId="0C8CFE6B" id="Rectangle 35" o:spid="_x0000_s1026" style="position:absolute;margin-left:77.25pt;margin-top:80.95pt;width:321pt;height:252pt;z-index:251707392;visibility:visible;mso-wrap-style:square;mso-width-percent:0;mso-wrap-distance-left:9pt;mso-wrap-distance-top:0;mso-wrap-distance-right:9pt;mso-wrap-distance-bottom:0;mso-position-horizontal:absolute;mso-position-horizontal-relative:text;mso-position-vertical:absolute;mso-position-vertical-relative:text;mso-width-percent:0;mso-width-relative:margin;v-text-anchor:middle" o:gfxdata="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" filled="f" strokecolor="#7030a0" strokeweight="2.25pt"/>
+              <v:rect w14:anchorId="17FF13C6" id="Rectangle 4" o:spid="_x0000_s1026" style="position:absolute;margin-left:0;margin-top:39.7pt;width:396.75pt;height:289.5pt;z-index:251685888;visibility:visible;mso-wrap-style:square;mso-width-percent:0;mso-height-percent:0;mso-wrap-distance-left:9pt;mso-wrap-distance-top:0;mso-wrap-distance-right:9pt;mso-wrap-distance-bottom:0;mso-position-horizontal:left;mso-position-horizontal-relative:margin;mso-position-vertical:absolute;mso-position-vertical-relative:text;mso-width-percent:0;mso-height-percent:0;mso-width-relative:margin;mso-height-relative:margin;v-text-anchor:middle" o:gfxdata="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" fillcolor="#d8d8d8 [2732]" strokecolor="black [3213]" strokeweight="1pt">
+                <w10:wrap anchorx="margin"/>
+              </v:rect>
             </w:pict>
           </mc:Fallback>
         </mc:AlternateContent>
@@ -3029,18 +3463,18 @@
         <mc:AlternateContent>
           <mc:Choice Requires="wps">
             <w:drawing>
-              <wp:anchor distT="0" distB="0" distL="114300" distR="114300" simplePos="0" relativeHeight="251706368" behindDoc="0" locked="0" layoutInCell="1" allowOverlap="1">
+              <wp:anchor distT="0" distB="0" distL="114300" distR="114300" simplePos="0" relativeHeight="251686912" behindDoc="0" locked="0" layoutInCell="1" allowOverlap="1">
                 <wp:simplePos x="0" y="0"/>
-                <wp:positionH relativeFrom="column">
-                  <wp:posOffset>1009650</wp:posOffset>
+                <wp:positionH relativeFrom="margin">
+                  <wp:align>left</wp:align>
                 </wp:positionH>
                 <wp:positionV relativeFrom="paragraph">
-                  <wp:posOffset>1932940</wp:posOffset>
+                  <wp:posOffset>504190</wp:posOffset>
                 </wp:positionV>
-                <wp:extent cx="4048125" cy="2257425"/>
-                <wp:effectExtent l="19050" t="19050" r="28575" b="28575"/>
+                <wp:extent cx="5048250" cy="542925"/>
+                <wp:effectExtent l="0" t="0" r="19050" b="28575"/>
                 <wp:wrapNone/>
-                <wp:docPr id="34" name="Rectangle 34"/>
+                <wp:docPr id="5" name="Rectangle 5"/>
                 <wp:cNvGraphicFramePr/>
                 <a:graphic xmlns:a="http://schemas.openxmlformats.org/drawingml/2006/main">
                   <a:graphicData uri="http://schemas.microsoft.com/office/word/2010/wordprocessingShape">
@@ -3049,29 +3483,23 @@
                       <wps:spPr>
                         <a:xfrm>
                           <a:off x="0" y="0"/>
-                          <a:ext cx="4048125" cy="2257425"/>
+                          <a:ext cx="5048250" cy="542925"/>
                         </a:xfrm>
                         <a:prstGeom prst="rect">
                           <a:avLst/>
                         </a:prstGeom>
-                        <a:noFill/>
-                        <a:ln w="28575">
-                          <a:solidFill>
-                            <a:schemeClr val="accent2"/>
-                          </a:solidFill>
-                        </a:ln>
                       </wps:spPr>
                       <wps:style>
                         <a:lnRef idx="2">
-                          <a:schemeClr val="accent1">
+                          <a:schemeClr val="accent5">
                             <a:shade val="50000"/>
                           </a:schemeClr>
                         </a:lnRef>
                         <a:fillRef idx="1">
-                          <a:schemeClr val="accent1"/>
+                          <a:schemeClr val="accent5"/>
                         </a:fillRef>
                         <a:effectRef idx="0">
-                          <a:schemeClr val="accent1"/>
+                          <a:schemeClr val="accent5"/>
                         </a:effectRef>
                         <a:fontRef idx="minor">
                           <a:schemeClr val="lt1"/>
@@ -3083,71 +3511,6 @@
                         </a:prstTxWarp>
                         <a:noAutofit/>
                       </wps:bodyPr>
-                    </wps:wsp>
-                  </a:graphicData>
-                </a:graphic>
-              </wp:anchor>
-            </w:drawing>
-          </mc:Choice>
-          <mc:Fallback>
-            <w:pict>
-              <v:rect w14:anchorId="154E5B40" id="Rectangle 34" o:spid="_x0000_s1026" style="position:absolute;margin-left:79.5pt;margin-top:152.2pt;width:318.75pt;height:177.75pt;z-index:251706368;visibility:visible;mso-wrap-style:square;mso-wrap-distance-left:9pt;mso-wrap-distance-top:0;mso-wrap-distance-right:9pt;mso-wrap-distance-bottom:0;mso-position-horizontal:absolute;mso-position-horizontal-relative:text;mso-position-vertical:absolute;mso-position-vertical-relative:text;v-text-anchor:middle" o:gfxdata="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" filled="f" strokecolor="#ed7d31 [3205]" strokeweight="2.25pt"/>
-            </w:pict>
-          </mc:Fallback>
-        </mc:AlternateContent>
-      </w:r>
-      <w:r>
-        <w:rPr>
-          <w:noProof/>
-          <w:lang w:eastAsia="fr-CA"/>
-        </w:rPr>
-        <mc:AlternateContent>
-          <mc:Choice Requires="wps">
-            <w:drawing>
-              <wp:anchor distT="0" distB="0" distL="114300" distR="114300" simplePos="0" relativeHeight="251700224" behindDoc="0" locked="0" layoutInCell="1" allowOverlap="1">
-                <wp:simplePos x="0" y="0"/>
-                <wp:positionH relativeFrom="column">
-                  <wp:posOffset>4686299</wp:posOffset>
-                </wp:positionH>
-                <wp:positionV relativeFrom="paragraph">
-                  <wp:posOffset>1713865</wp:posOffset>
-                </wp:positionV>
-                <wp:extent cx="704850" cy="276225"/>
-                <wp:effectExtent l="38100" t="38100" r="19050" b="28575"/>
-                <wp:wrapNone/>
-                <wp:docPr id="30" name="Connecteur droit avec flèche 30"/>
-                <wp:cNvGraphicFramePr/>
-                <a:graphic xmlns:a="http://schemas.openxmlformats.org/drawingml/2006/main">
-                  <a:graphicData uri="http://schemas.microsoft.com/office/word/2010/wordprocessingShape">
-                    <wps:wsp>
-                      <wps:cNvCnPr/>
-                      <wps:spPr>
-                        <a:xfrm flipH="1" flipV="1">
-                          <a:off x="0" y="0"/>
-                          <a:ext cx="704850" cy="276225"/>
-                        </a:xfrm>
-                        <a:prstGeom prst="straightConnector1">
-                          <a:avLst/>
-                        </a:prstGeom>
-                        <a:ln>
-                          <a:tailEnd type="triangle"/>
-                        </a:ln>
-                      </wps:spPr>
-                      <wps:style>
-                        <a:lnRef idx="1">
-                          <a:schemeClr val="accent1"/>
-                        </a:lnRef>
-                        <a:fillRef idx="0">
-                          <a:schemeClr val="accent1"/>
-                        </a:fillRef>
-                        <a:effectRef idx="0">
-                          <a:schemeClr val="accent1"/>
-                        </a:effectRef>
-                        <a:fontRef idx="minor">
-                          <a:schemeClr val="tx1"/>
-                        </a:fontRef>
-                      </wps:style>
-                      <wps:bodyPr/>
                     </wps:wsp>
                   </a:graphicData>
                 </a:graphic>
@@ -3162,9 +3525,9 @@
           </mc:Choice>
           <mc:Fallback>
             <w:pict>
-              <v:shape w14:anchorId="175A8C00" id="Connecteur droit avec flèche 30" o:spid="_x0000_s1026" type="#_x0000_t32" style="position:absolute;margin-left:369pt;margin-top:134.95pt;width:55.5pt;height:21.75pt;flip:x y;z-index:251700224;visibility:visible;mso-wrap-style:square;mso-width-percent:0;mso-height-percent:0;mso-wrap-distance-left:9pt;mso-wrap-distance-top:0;mso-wrap-distance-right:9pt;mso-wrap-distance-bottom:0;mso-position-horizontal:absolute;mso-position-horizontal-relative:text;mso-position-vertical:absolute;mso-position-vertical-relative:text;mso-width-percent:0;mso-height-percent:0;mso-width-relative:margin;mso-height-relative:margin" o:gfxdata="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" strokecolor="#5b9bd5 [3204]" strokeweight=".5pt">
-                <v:stroke endarrow="block" joinstyle="miter"/>
-              </v:shape>
+              <v:rect w14:anchorId="4949C167" id="Rectangle 5" o:spid="_x0000_s1026" style="position:absolute;margin-left:0;margin-top:39.7pt;width:397.5pt;height:42.75pt;z-index:251686912;visibility:visible;mso-wrap-style:square;mso-width-percent:0;mso-height-percent:0;mso-wrap-distance-left:9pt;mso-wrap-distance-top:0;mso-wrap-distance-right:9pt;mso-wrap-distance-bottom:0;mso-position-horizontal:left;mso-position-horizontal-relative:margin;mso-position-vertical:absolute;mso-position-vertical-relative:text;mso-width-percent:0;mso-height-percent:0;mso-width-relative:margin;mso-height-relative:margin;v-text-anchor:middle" o:gfxdata="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" fillcolor="#4472c4 [3208]" strokecolor="#1f3763 [1608]" strokeweight="1pt">
+                <w10:wrap anchorx="margin"/>
+              </v:rect>
             </w:pict>
           </mc:Fallback>
         </mc:AlternateContent>
@@ -3173,78 +3536,6 @@
         <w:rPr>
           <w:noProof/>
           <w:lang w:eastAsia="fr-CA"/>
-        </w:rPr>
-        <mc:AlternateContent>
-          <mc:Choice Requires="wps">
-            <w:drawing>
-              <wp:anchor distT="0" distB="0" distL="114300" distR="114300" simplePos="0" relativeHeight="251703296" behindDoc="0" locked="0" layoutInCell="1" allowOverlap="1">
-                <wp:simplePos x="0" y="0"/>
-                <wp:positionH relativeFrom="column">
-                  <wp:posOffset>3733800</wp:posOffset>
-                </wp:positionH>
-                <wp:positionV relativeFrom="paragraph">
-                  <wp:posOffset>4180840</wp:posOffset>
-                </wp:positionV>
-                <wp:extent cx="209550" cy="514350"/>
-                <wp:effectExtent l="38100" t="38100" r="19050" b="19050"/>
-                <wp:wrapNone/>
-                <wp:docPr id="32" name="Connecteur droit avec flèche 32"/>
-                <wp:cNvGraphicFramePr/>
-                <a:graphic xmlns:a="http://schemas.openxmlformats.org/drawingml/2006/main">
-                  <a:graphicData uri="http://schemas.microsoft.com/office/word/2010/wordprocessingShape">
-                    <wps:wsp>
-                      <wps:cNvCnPr/>
-                      <wps:spPr>
-                        <a:xfrm flipH="1" flipV="1">
-                          <a:off x="0" y="0"/>
-                          <a:ext cx="209550" cy="514350"/>
-                        </a:xfrm>
-                        <a:prstGeom prst="straightConnector1">
-                          <a:avLst/>
-                        </a:prstGeom>
-                        <a:ln>
-                          <a:tailEnd type="triangle"/>
-                        </a:ln>
-                      </wps:spPr>
-                      <wps:style>
-                        <a:lnRef idx="1">
-                          <a:schemeClr val="accent2"/>
-                        </a:lnRef>
-                        <a:fillRef idx="0">
-                          <a:schemeClr val="accent2"/>
-                        </a:fillRef>
-                        <a:effectRef idx="0">
-                          <a:schemeClr val="accent2"/>
-                        </a:effectRef>
-                        <a:fontRef idx="minor">
-                          <a:schemeClr val="tx1"/>
-                        </a:fontRef>
-                      </wps:style>
-                      <wps:bodyPr/>
-                    </wps:wsp>
-                  </a:graphicData>
-                </a:graphic>
-                <wp14:sizeRelH relativeFrom="margin">
-                  <wp14:pctWidth>0</wp14:pctWidth>
-                </wp14:sizeRelH>
-                <wp14:sizeRelV relativeFrom="margin">
-                  <wp14:pctHeight>0</wp14:pctHeight>
-                </wp14:sizeRelV>
-              </wp:anchor>
-            </w:drawing>
-          </mc:Choice>
-          <mc:Fallback>
-            <w:pict>
-              <v:shape w14:anchorId="5816C487" id="Connecteur droit avec flèche 32" o:spid="_x0000_s1026" type="#_x0000_t32" style="position:absolute;margin-left:294pt;margin-top:329.2pt;width:16.5pt;height:40.5pt;flip:x y;z-index:251703296;visibility:visible;mso-wrap-style:square;mso-width-percent:0;mso-height-percent:0;mso-wrap-distance-left:9pt;mso-wrap-distance-top:0;mso-wrap-distance-right:9pt;mso-wrap-distance-bottom:0;mso-position-horizontal:absolute;mso-position-horizontal-relative:text;mso-position-vertical:absolute;mso-position-vertical-relative:text;mso-width-percent:0;mso-height-percent:0;mso-width-relative:margin;mso-height-relative:margin" o:gfxdata="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" strokecolor="#ed7d31 [3205]" strokeweight=".5pt">
-                <v:stroke endarrow="block" joinstyle="miter"/>
-              </v:shape>
-            </w:pict>
-          </mc:Fallback>
-        </mc:AlternateContent>
-      </w:r>
-      <w:r>
-        <w:rPr>
-          <w:noProof/>
         </w:rPr>
         <mc:AlternateContent>
           <mc:Choice Requires="wps">
@@ -3257,8 +3548,8 @@
                 <wp:positionV relativeFrom="paragraph">
                   <wp:posOffset>2009140</wp:posOffset>
                 </wp:positionV>
-                <wp:extent cx="1388745" cy="1404620"/>
-                <wp:effectExtent l="0" t="0" r="20955" b="21590"/>
+                <wp:extent cx="1228725" cy="1404620"/>
+                <wp:effectExtent l="0" t="0" r="28575" b="14605"/>
                 <wp:wrapSquare wrapText="bothSides"/>
                 <wp:docPr id="31" name="Zone de texte 2"/>
                 <wp:cNvGraphicFramePr>
@@ -3273,7 +3564,7 @@
                       <wps:spPr bwMode="auto">
                         <a:xfrm>
                           <a:off x="0" y="0"/>
-                          <a:ext cx="1388745" cy="1404620"/>
+                          <a:ext cx="1228725" cy="1404620"/>
                         </a:xfrm>
                         <a:prstGeom prst="rect">
                           <a:avLst/>
@@ -3332,7 +3623,7 @@
           </mc:Choice>
           <mc:Fallback>
             <w:pict>
-              <v:shape id="_x0000_s1036" type="#_x0000_t202" style="position:absolute;margin-left:495pt;margin-top:158.2pt;width:109.35pt;height:110.6pt;z-index:251702272;visibility:visible;mso-wrap-style:square;mso-width-percent:0;mso-height-percent:200;mso-wrap-distance-left:9pt;mso-wrap-distance-top:3.6pt;mso-wrap-distance-right:9pt;mso-wrap-distance-bottom:3.6pt;mso-position-horizontal:absolute;mso-position-horizontal-relative:page;mso-position-vertical:absolute;mso-position-vertical-relative:text;mso-width-percent:0;mso-height-percent:200;mso-width-relative:margin;mso-height-relative:margin;v-text-anchor:top" o:gfxdata="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">
+              <v:shape id="_x0000_s1035" type="#_x0000_t202" style="position:absolute;margin-left:495pt;margin-top:158.2pt;width:96.75pt;height:110.6pt;z-index:251702272;visibility:visible;mso-wrap-style:square;mso-width-percent:0;mso-height-percent:200;mso-wrap-distance-left:9pt;mso-wrap-distance-top:3.6pt;mso-wrap-distance-right:9pt;mso-wrap-distance-bottom:3.6pt;mso-position-horizontal:absolute;mso-position-horizontal-relative:page;mso-position-vertical:absolute;mso-position-vertical-relative:text;mso-width-percent:0;mso-height-percent:200;mso-width-relative:margin;mso-height-relative:margin;v-text-anchor:top" o:gfxdata="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">
                 <v:textbox style="mso-fit-shape-to-text:t">
                   <w:txbxContent>
                     <w:p>
@@ -3367,6 +3658,814 @@
       <w:r>
         <w:rPr>
           <w:noProof/>
+          <w:lang w:eastAsia="fr-CA"/>
+        </w:rPr>
+        <mc:AlternateContent>
+          <mc:Choice Requires="wps">
+            <w:drawing>
+              <wp:anchor distT="0" distB="0" distL="114300" distR="114300" simplePos="0" relativeHeight="251711488" behindDoc="0" locked="0" layoutInCell="1" allowOverlap="1">
+                <wp:simplePos x="0" y="0"/>
+                <wp:positionH relativeFrom="column">
+                  <wp:posOffset>3419475</wp:posOffset>
+                </wp:positionH>
+                <wp:positionV relativeFrom="paragraph">
+                  <wp:posOffset>618490</wp:posOffset>
+                </wp:positionV>
+                <wp:extent cx="419100" cy="209550"/>
+                <wp:effectExtent l="0" t="0" r="19050" b="19050"/>
+                <wp:wrapNone/>
+                <wp:docPr id="23" name="Rectangle à coins arrondis 23"/>
+                <wp:cNvGraphicFramePr/>
+                <a:graphic xmlns:a="http://schemas.openxmlformats.org/drawingml/2006/main">
+                  <a:graphicData uri="http://schemas.microsoft.com/office/word/2010/wordprocessingShape">
+                    <wps:wsp>
+                      <wps:cNvSpPr/>
+                      <wps:spPr>
+                        <a:xfrm>
+                          <a:off x="0" y="0"/>
+                          <a:ext cx="419100" cy="209550"/>
+                        </a:xfrm>
+                        <a:prstGeom prst="roundRect">
+                          <a:avLst/>
+                        </a:prstGeom>
+                      </wps:spPr>
+                      <wps:style>
+                        <a:lnRef idx="2">
+                          <a:schemeClr val="dk1">
+                            <a:shade val="50000"/>
+                          </a:schemeClr>
+                        </a:lnRef>
+                        <a:fillRef idx="1">
+                          <a:schemeClr val="dk1"/>
+                        </a:fillRef>
+                        <a:effectRef idx="0">
+                          <a:schemeClr val="dk1"/>
+                        </a:effectRef>
+                        <a:fontRef idx="minor">
+                          <a:schemeClr val="lt1"/>
+                        </a:fontRef>
+                      </wps:style>
+                      <wps:bodyPr rot="0" spcFirstLastPara="0" vertOverflow="overflow" horzOverflow="overflow" vert="horz" wrap="square" lIns="91440" tIns="45720" rIns="91440" bIns="45720" numCol="1" spcCol="0" rtlCol="0" fromWordArt="0" anchor="ctr" anchorCtr="0" forceAA="0" compatLnSpc="1">
+                        <a:prstTxWarp prst="textNoShape">
+                          <a:avLst/>
+                        </a:prstTxWarp>
+                        <a:noAutofit/>
+                      </wps:bodyPr>
+                    </wps:wsp>
+                  </a:graphicData>
+                </a:graphic>
+                <wp14:sizeRelV relativeFrom="margin">
+                  <wp14:pctHeight>0</wp14:pctHeight>
+                </wp14:sizeRelV>
+              </wp:anchor>
+            </w:drawing>
+          </mc:Choice>
+          <mc:Fallback>
+            <w:pict>
+              <v:roundrect w14:anchorId="2496BCA5" id="Rectangle à coins arrondis 23" o:spid="_x0000_s1026" style="position:absolute;margin-left:269.25pt;margin-top:48.7pt;width:33pt;height:16.5pt;z-index:251711488;visibility:visible;mso-wrap-style:square;mso-height-percent:0;mso-wrap-distance-left:9pt;mso-wrap-distance-top:0;mso-wrap-distance-right:9pt;mso-wrap-distance-bottom:0;mso-position-horizontal:absolute;mso-position-horizontal-relative:text;mso-position-vertical:absolute;mso-position-vertical-relative:text;mso-height-percent:0;mso-height-relative:margin;v-text-anchor:middle" arcsize="10923f" o:gfxdata="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" fillcolor="black [3200]" strokecolor="black [1600]" strokeweight="1pt">
+                <v:stroke joinstyle="miter"/>
+              </v:roundrect>
+            </w:pict>
+          </mc:Fallback>
+        </mc:AlternateContent>
+      </w:r>
+      <w:r>
+        <w:rPr>
+          <w:noProof/>
+          <w:lang w:eastAsia="fr-CA"/>
+        </w:rPr>
+        <mc:AlternateContent>
+          <mc:Choice Requires="wps">
+            <w:drawing>
+              <wp:anchor distT="0" distB="0" distL="114300" distR="114300" simplePos="0" relativeHeight="251713536" behindDoc="0" locked="0" layoutInCell="1" allowOverlap="1">
+                <wp:simplePos x="0" y="0"/>
+                <wp:positionH relativeFrom="column">
+                  <wp:posOffset>4448175</wp:posOffset>
+                </wp:positionH>
+                <wp:positionV relativeFrom="paragraph">
+                  <wp:posOffset>580390</wp:posOffset>
+                </wp:positionV>
+                <wp:extent cx="504825" cy="228600"/>
+                <wp:effectExtent l="0" t="0" r="28575" b="19050"/>
+                <wp:wrapNone/>
+                <wp:docPr id="39" name="Rectangle à coins arrondis 39"/>
+                <wp:cNvGraphicFramePr/>
+                <a:graphic xmlns:a="http://schemas.openxmlformats.org/drawingml/2006/main">
+                  <a:graphicData uri="http://schemas.microsoft.com/office/word/2010/wordprocessingShape">
+                    <wps:wsp>
+                      <wps:cNvSpPr/>
+                      <wps:spPr>
+                        <a:xfrm>
+                          <a:off x="0" y="0"/>
+                          <a:ext cx="504825" cy="228600"/>
+                        </a:xfrm>
+                        <a:prstGeom prst="roundRect">
+                          <a:avLst/>
+                        </a:prstGeom>
+                      </wps:spPr>
+                      <wps:style>
+                        <a:lnRef idx="2">
+                          <a:schemeClr val="dk1">
+                            <a:shade val="50000"/>
+                          </a:schemeClr>
+                        </a:lnRef>
+                        <a:fillRef idx="1">
+                          <a:schemeClr val="dk1"/>
+                        </a:fillRef>
+                        <a:effectRef idx="0">
+                          <a:schemeClr val="dk1"/>
+                        </a:effectRef>
+                        <a:fontRef idx="minor">
+                          <a:schemeClr val="lt1"/>
+                        </a:fontRef>
+                      </wps:style>
+                      <wps:bodyPr rot="0" spcFirstLastPara="0" vertOverflow="overflow" horzOverflow="overflow" vert="horz" wrap="square" lIns="91440" tIns="45720" rIns="91440" bIns="45720" numCol="1" spcCol="0" rtlCol="0" fromWordArt="0" anchor="ctr" anchorCtr="0" forceAA="0" compatLnSpc="1">
+                        <a:prstTxWarp prst="textNoShape">
+                          <a:avLst/>
+                        </a:prstTxWarp>
+                        <a:noAutofit/>
+                      </wps:bodyPr>
+                    </wps:wsp>
+                  </a:graphicData>
+                </a:graphic>
+              </wp:anchor>
+            </w:drawing>
+          </mc:Choice>
+          <mc:Fallback>
+            <w:pict>
+              <v:roundrect w14:anchorId="364C5836" id="Rectangle à coins arrondis 39" o:spid="_x0000_s1026" style="position:absolute;margin-left:350.25pt;margin-top:45.7pt;width:39.75pt;height:18pt;z-index:251713536;visibility:visible;mso-wrap-style:square;mso-wrap-distance-left:9pt;mso-wrap-distance-top:0;mso-wrap-distance-right:9pt;mso-wrap-distance-bottom:0;mso-position-horizontal:absolute;mso-position-horizontal-relative:text;mso-position-vertical:absolute;mso-position-vertical-relative:text;v-text-anchor:middle" arcsize="10923f" o:gfxdata="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" fillcolor="black [3200]" strokecolor="black [1600]" strokeweight="1pt">
+                <v:stroke joinstyle="miter"/>
+              </v:roundrect>
+            </w:pict>
+          </mc:Fallback>
+        </mc:AlternateContent>
+      </w:r>
+      <w:r>
+        <w:rPr>
+          <w:noProof/>
+          <w:lang w:eastAsia="fr-CA"/>
+        </w:rPr>
+        <mc:AlternateContent>
+          <mc:Choice Requires="wps">
+            <w:drawing>
+              <wp:anchor distT="0" distB="0" distL="114300" distR="114300" simplePos="0" relativeHeight="251712512" behindDoc="0" locked="0" layoutInCell="1" allowOverlap="1">
+                <wp:simplePos x="0" y="0"/>
+                <wp:positionH relativeFrom="column">
+                  <wp:posOffset>3933825</wp:posOffset>
+                </wp:positionH>
+                <wp:positionV relativeFrom="paragraph">
+                  <wp:posOffset>599440</wp:posOffset>
+                </wp:positionV>
+                <wp:extent cx="457200" cy="219075"/>
+                <wp:effectExtent l="0" t="0" r="19050" b="28575"/>
+                <wp:wrapNone/>
+                <wp:docPr id="38" name="Rectangle à coins arrondis 38"/>
+                <wp:cNvGraphicFramePr/>
+                <a:graphic xmlns:a="http://schemas.openxmlformats.org/drawingml/2006/main">
+                  <a:graphicData uri="http://schemas.microsoft.com/office/word/2010/wordprocessingShape">
+                    <wps:wsp>
+                      <wps:cNvSpPr/>
+                      <wps:spPr>
+                        <a:xfrm>
+                          <a:off x="0" y="0"/>
+                          <a:ext cx="457200" cy="219075"/>
+                        </a:xfrm>
+                        <a:prstGeom prst="roundRect">
+                          <a:avLst/>
+                        </a:prstGeom>
+                      </wps:spPr>
+                      <wps:style>
+                        <a:lnRef idx="2">
+                          <a:schemeClr val="dk1">
+                            <a:shade val="50000"/>
+                          </a:schemeClr>
+                        </a:lnRef>
+                        <a:fillRef idx="1">
+                          <a:schemeClr val="dk1"/>
+                        </a:fillRef>
+                        <a:effectRef idx="0">
+                          <a:schemeClr val="dk1"/>
+                        </a:effectRef>
+                        <a:fontRef idx="minor">
+                          <a:schemeClr val="lt1"/>
+                        </a:fontRef>
+                      </wps:style>
+                      <wps:bodyPr rot="0" spcFirstLastPara="0" vertOverflow="overflow" horzOverflow="overflow" vert="horz" wrap="square" lIns="91440" tIns="45720" rIns="91440" bIns="45720" numCol="1" spcCol="0" rtlCol="0" fromWordArt="0" anchor="ctr" anchorCtr="0" forceAA="0" compatLnSpc="1">
+                        <a:prstTxWarp prst="textNoShape">
+                          <a:avLst/>
+                        </a:prstTxWarp>
+                        <a:noAutofit/>
+                      </wps:bodyPr>
+                    </wps:wsp>
+                  </a:graphicData>
+                </a:graphic>
+              </wp:anchor>
+            </w:drawing>
+          </mc:Choice>
+          <mc:Fallback>
+            <w:pict>
+              <v:roundrect w14:anchorId="01E8D8E4" id="Rectangle à coins arrondis 38" o:spid="_x0000_s1026" style="position:absolute;margin-left:309.75pt;margin-top:47.2pt;width:36pt;height:17.25pt;z-index:251712512;visibility:visible;mso-wrap-style:square;mso-wrap-distance-left:9pt;mso-wrap-distance-top:0;mso-wrap-distance-right:9pt;mso-wrap-distance-bottom:0;mso-position-horizontal:absolute;mso-position-horizontal-relative:text;mso-position-vertical:absolute;mso-position-vertical-relative:text;v-text-anchor:middle" arcsize="10923f" o:gfxdata="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" fillcolor="black [3200]" strokecolor="black [1600]" strokeweight="1pt">
+                <v:stroke joinstyle="miter"/>
+              </v:roundrect>
+            </w:pict>
+          </mc:Fallback>
+        </mc:AlternateContent>
+      </w:r>
+      <w:r>
+        <w:rPr>
+          <w:noProof/>
+          <w:lang w:eastAsia="fr-CA"/>
+        </w:rPr>
+        <mc:AlternateContent>
+          <mc:Choice Requires="wps">
+            <w:drawing>
+              <wp:anchor distT="45720" distB="45720" distL="114300" distR="114300" simplePos="0" relativeHeight="251705344" behindDoc="0" locked="0" layoutInCell="1" allowOverlap="1">
+                <wp:simplePos x="0" y="0"/>
+                <wp:positionH relativeFrom="margin">
+                  <wp:align>right</wp:align>
+                </wp:positionH>
+                <wp:positionV relativeFrom="paragraph">
+                  <wp:posOffset>4751705</wp:posOffset>
+                </wp:positionV>
+                <wp:extent cx="1866900" cy="942975"/>
+                <wp:effectExtent l="0" t="0" r="19050" b="28575"/>
+                <wp:wrapSquare wrapText="bothSides"/>
+                <wp:docPr id="33" name="Zone de texte 2"/>
+                <wp:cNvGraphicFramePr>
+                  <a:graphicFrameLocks xmlns:a="http://schemas.openxmlformats.org/drawingml/2006/main"/>
+                </wp:cNvGraphicFramePr>
+                <a:graphic xmlns:a="http://schemas.openxmlformats.org/drawingml/2006/main">
+                  <a:graphicData uri="http://schemas.microsoft.com/office/word/2010/wordprocessingShape">
+                    <wps:wsp>
+                      <wps:cNvSpPr txBox="1">
+                        <a:spLocks noChangeArrowheads="1"/>
+                      </wps:cNvSpPr>
+                      <wps:spPr bwMode="auto">
+                        <a:xfrm>
+                          <a:off x="0" y="0"/>
+                          <a:ext cx="1866900" cy="942975"/>
+                        </a:xfrm>
+                        <a:prstGeom prst="rect">
+                          <a:avLst/>
+                        </a:prstGeom>
+                        <a:ln>
+                          <a:headEnd/>
+                          <a:tailEnd/>
+                        </a:ln>
+                      </wps:spPr>
+                      <wps:style>
+                        <a:lnRef idx="2">
+                          <a:schemeClr val="accent2"/>
+                        </a:lnRef>
+                        <a:fillRef idx="1">
+                          <a:schemeClr val="lt1"/>
+                        </a:fillRef>
+                        <a:effectRef idx="0">
+                          <a:schemeClr val="accent2"/>
+                        </a:effectRef>
+                        <a:fontRef idx="minor">
+                          <a:schemeClr val="dk1"/>
+                        </a:fontRef>
+                      </wps:style>
+                      <wps:txbx>
+                        <w:txbxContent>
+                          <w:p>
+                            <w:proofErr w:type="spellStart"/>
+                            <w:r>
+                              <w:t>AnchorPane</w:t>
+                            </w:r>
+                            <w:proofErr w:type="spellEnd"/>
+                          </w:p>
+                          <w:p>
+                            <w:r>
+                              <w:t xml:space="preserve">Avec les zones de texte, </w:t>
+                            </w:r>
+                            <w:proofErr w:type="spellStart"/>
+                            <w:r>
+                              <w:t>combobox</w:t>
+                            </w:r>
+                            <w:proofErr w:type="spellEnd"/>
+                            <w:r>
+                              <w:t xml:space="preserve"> et les cases pour </w:t>
+                            </w:r>
+                            <w:proofErr w:type="spellStart"/>
+                            <w:r>
+                              <w:t>editer</w:t>
+                            </w:r>
+                            <w:proofErr w:type="spellEnd"/>
+                            <w:r>
+                              <w:t xml:space="preserve"> le permis choisi</w:t>
+                            </w:r>
+                          </w:p>
+                        </w:txbxContent>
+                      </wps:txbx>
+                      <wps:bodyPr rot="0" vert="horz" wrap="square" lIns="91440" tIns="45720" rIns="91440" bIns="45720" anchor="t" anchorCtr="0">
+                        <a:noAutofit/>
+                      </wps:bodyPr>
+                    </wps:wsp>
+                  </a:graphicData>
+                </a:graphic>
+                <wp14:sizeRelH relativeFrom="margin">
+                  <wp14:pctWidth>0</wp14:pctWidth>
+                </wp14:sizeRelH>
+                <wp14:sizeRelV relativeFrom="margin">
+                  <wp14:pctHeight>0</wp14:pctHeight>
+                </wp14:sizeRelV>
+              </wp:anchor>
+            </w:drawing>
+          </mc:Choice>
+          <mc:Fallback>
+            <w:pict>
+              <v:shape id="_x0000_s1036" type="#_x0000_t202" style="position:absolute;margin-left:95.8pt;margin-top:374.15pt;width:147pt;height:74.25pt;z-index:251705344;visibility:visible;mso-wrap-style:square;mso-width-percent:0;mso-height-percent:0;mso-wrap-distance-left:9pt;mso-wrap-distance-top:3.6pt;mso-wrap-distance-right:9pt;mso-wrap-distance-bottom:3.6pt;mso-position-horizontal:right;mso-position-horizontal-relative:margin;mso-position-vertical:absolute;mso-position-vertical-relative:text;mso-width-percent:0;mso-height-percent:0;mso-width-relative:margin;mso-height-relative:margin;v-text-anchor:top" o:gfxdata="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" fillcolor="white [3201]" strokecolor="#ed7d31 [3205]" strokeweight="1pt">
+                <v:textbox>
+                  <w:txbxContent>
+                    <w:p>
+                      <w:proofErr w:type="spellStart"/>
+                      <w:r>
+                        <w:t>AnchorPane</w:t>
+                      </w:r>
+                      <w:proofErr w:type="spellEnd"/>
+                    </w:p>
+                    <w:p>
+                      <w:r>
+                        <w:t xml:space="preserve">Avec les zones de texte, </w:t>
+                      </w:r>
+                      <w:proofErr w:type="spellStart"/>
+                      <w:r>
+                        <w:t>combobox</w:t>
+                      </w:r>
+                      <w:proofErr w:type="spellEnd"/>
+                      <w:r>
+                        <w:t xml:space="preserve"> et les cases pour </w:t>
+                      </w:r>
+                      <w:proofErr w:type="spellStart"/>
+                      <w:r>
+                        <w:t>editer</w:t>
+                      </w:r>
+                      <w:proofErr w:type="spellEnd"/>
+                      <w:r>
+                        <w:t xml:space="preserve"> le permis choisi</w:t>
+                      </w:r>
+                    </w:p>
+                  </w:txbxContent>
+                </v:textbox>
+                <w10:wrap type="square" anchorx="margin"/>
+              </v:shape>
+            </w:pict>
+          </mc:Fallback>
+        </mc:AlternateContent>
+      </w:r>
+      <w:r>
+        <w:rPr>
+          <w:noProof/>
+          <w:lang w:eastAsia="fr-CA"/>
+        </w:rPr>
+        <mc:AlternateContent>
+          <mc:Choice Requires="wps">
+            <w:drawing>
+              <wp:anchor distT="0" distB="0" distL="114300" distR="114300" simplePos="0" relativeHeight="251688960" behindDoc="0" locked="0" layoutInCell="1" allowOverlap="1">
+                <wp:simplePos x="0" y="0"/>
+                <wp:positionH relativeFrom="column">
+                  <wp:posOffset>1019174</wp:posOffset>
+                </wp:positionH>
+                <wp:positionV relativeFrom="paragraph">
+                  <wp:posOffset>1932940</wp:posOffset>
+                </wp:positionV>
+                <wp:extent cx="4010025" cy="2247900"/>
+                <wp:effectExtent l="0" t="0" r="28575" b="19050"/>
+                <wp:wrapNone/>
+                <wp:docPr id="10" name="Rectangle 10"/>
+                <wp:cNvGraphicFramePr/>
+                <a:graphic xmlns:a="http://schemas.openxmlformats.org/drawingml/2006/main">
+                  <a:graphicData uri="http://schemas.microsoft.com/office/word/2010/wordprocessingShape">
+                    <wps:wsp>
+                      <wps:cNvSpPr/>
+                      <wps:spPr>
+                        <a:xfrm>
+                          <a:off x="0" y="0"/>
+                          <a:ext cx="4010025" cy="2247900"/>
+                        </a:xfrm>
+                        <a:prstGeom prst="rect">
+                          <a:avLst/>
+                        </a:prstGeom>
+                        <a:solidFill>
+                          <a:schemeClr val="bg1"/>
+                        </a:solidFill>
+                      </wps:spPr>
+                      <wps:style>
+                        <a:lnRef idx="2">
+                          <a:schemeClr val="accent1">
+                            <a:shade val="50000"/>
+                          </a:schemeClr>
+                        </a:lnRef>
+                        <a:fillRef idx="1">
+                          <a:schemeClr val="accent1"/>
+                        </a:fillRef>
+                        <a:effectRef idx="0">
+                          <a:schemeClr val="accent1"/>
+                        </a:effectRef>
+                        <a:fontRef idx="minor">
+                          <a:schemeClr val="lt1"/>
+                        </a:fontRef>
+                      </wps:style>
+                      <wps:bodyPr rot="0" spcFirstLastPara="0" vertOverflow="overflow" horzOverflow="overflow" vert="horz" wrap="square" lIns="91440" tIns="45720" rIns="91440" bIns="45720" numCol="1" spcCol="0" rtlCol="0" fromWordArt="0" anchor="ctr" anchorCtr="0" forceAA="0" compatLnSpc="1">
+                        <a:prstTxWarp prst="textNoShape">
+                          <a:avLst/>
+                        </a:prstTxWarp>
+                        <a:noAutofit/>
+                      </wps:bodyPr>
+                    </wps:wsp>
+                  </a:graphicData>
+                </a:graphic>
+                <wp14:sizeRelH relativeFrom="margin">
+                  <wp14:pctWidth>0</wp14:pctWidth>
+                </wp14:sizeRelH>
+                <wp14:sizeRelV relativeFrom="margin">
+                  <wp14:pctHeight>0</wp14:pctHeight>
+                </wp14:sizeRelV>
+              </wp:anchor>
+            </w:drawing>
+          </mc:Choice>
+          <mc:Fallback>
+            <w:pict>
+              <v:rect w14:anchorId="19BD2339" id="Rectangle 10" o:spid="_x0000_s1026" style="position:absolute;margin-left:80.25pt;margin-top:152.2pt;width:315.75pt;height:177pt;z-index:251688960;visibility:visible;mso-wrap-style:square;mso-width-percent:0;mso-height-percent:0;mso-wrap-distance-left:9pt;mso-wrap-distance-top:0;mso-wrap-distance-right:9pt;mso-wrap-distance-bottom:0;mso-position-horizontal:absolute;mso-position-horizontal-relative:text;mso-position-vertical:absolute;mso-position-vertical-relative:text;mso-width-percent:0;mso-height-percent:0;mso-width-relative:margin;mso-height-relative:margin;v-text-anchor:middle" o:gfxdata="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" fillcolor="white [3212]" strokecolor="#1f4d78 [1604]" strokeweight="1pt"/>
+            </w:pict>
+          </mc:Fallback>
+        </mc:AlternateContent>
+      </w:r>
+      <w:r>
+        <w:rPr>
+          <w:noProof/>
+          <w:lang w:eastAsia="fr-CA"/>
+        </w:rPr>
+        <mc:AlternateContent>
+          <mc:Choice Requires="wps">
+            <w:drawing>
+              <wp:anchor distT="0" distB="0" distL="114300" distR="114300" simplePos="0" relativeHeight="251708416" behindDoc="0" locked="0" layoutInCell="1" allowOverlap="1">
+                <wp:simplePos x="0" y="0"/>
+                <wp:positionH relativeFrom="column">
+                  <wp:posOffset>5095875</wp:posOffset>
+                </wp:positionH>
+                <wp:positionV relativeFrom="paragraph">
+                  <wp:posOffset>1018540</wp:posOffset>
+                </wp:positionV>
+                <wp:extent cx="323850" cy="295275"/>
+                <wp:effectExtent l="38100" t="0" r="19050" b="47625"/>
+                <wp:wrapNone/>
+                <wp:docPr id="36" name="Connecteur droit avec flèche 36"/>
+                <wp:cNvGraphicFramePr/>
+                <a:graphic xmlns:a="http://schemas.openxmlformats.org/drawingml/2006/main">
+                  <a:graphicData uri="http://schemas.microsoft.com/office/word/2010/wordprocessingShape">
+                    <wps:wsp>
+                      <wps:cNvCnPr/>
+                      <wps:spPr>
+                        <a:xfrm flipH="1">
+                          <a:off x="0" y="0"/>
+                          <a:ext cx="323850" cy="295275"/>
+                        </a:xfrm>
+                        <a:prstGeom prst="straightConnector1">
+                          <a:avLst/>
+                        </a:prstGeom>
+                        <a:ln>
+                          <a:solidFill>
+                            <a:srgbClr val="7030A0"/>
+                          </a:solidFill>
+                          <a:tailEnd type="triangle"/>
+                        </a:ln>
+                      </wps:spPr>
+                      <wps:style>
+                        <a:lnRef idx="1">
+                          <a:schemeClr val="accent1"/>
+                        </a:lnRef>
+                        <a:fillRef idx="0">
+                          <a:schemeClr val="accent1"/>
+                        </a:fillRef>
+                        <a:effectRef idx="0">
+                          <a:schemeClr val="accent1"/>
+                        </a:effectRef>
+                        <a:fontRef idx="minor">
+                          <a:schemeClr val="tx1"/>
+                        </a:fontRef>
+                      </wps:style>
+                      <wps:bodyPr/>
+                    </wps:wsp>
+                  </a:graphicData>
+                </a:graphic>
+              </wp:anchor>
+            </w:drawing>
+          </mc:Choice>
+          <mc:Fallback>
+            <w:pict>
+              <v:shape w14:anchorId="24DB2278" id="Connecteur droit avec flèche 36" o:spid="_x0000_s1026" type="#_x0000_t32" style="position:absolute;margin-left:401.25pt;margin-top:80.2pt;width:25.5pt;height:23.25pt;flip:x;z-index:251708416;visibility:visible;mso-wrap-style:square;mso-wrap-distance-left:9pt;mso-wrap-distance-top:0;mso-wrap-distance-right:9pt;mso-wrap-distance-bottom:0;mso-position-horizontal:absolute;mso-position-horizontal-relative:text;mso-position-vertical:absolute;mso-position-vertical-relative:text" o:gfxdata="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" strokecolor="#7030a0" strokeweight=".5pt">
+                <v:stroke endarrow="block" joinstyle="miter"/>
+              </v:shape>
+            </w:pict>
+          </mc:Fallback>
+        </mc:AlternateContent>
+      </w:r>
+      <w:r>
+        <w:rPr>
+          <w:noProof/>
+          <w:lang w:eastAsia="fr-CA"/>
+        </w:rPr>
+        <mc:AlternateContent>
+          <mc:Choice Requires="wps">
+            <w:drawing>
+              <wp:anchor distT="0" distB="0" distL="114300" distR="114300" simplePos="0" relativeHeight="251707392" behindDoc="0" locked="0" layoutInCell="1" allowOverlap="1">
+                <wp:simplePos x="0" y="0"/>
+                <wp:positionH relativeFrom="column">
+                  <wp:posOffset>981076</wp:posOffset>
+                </wp:positionH>
+                <wp:positionV relativeFrom="paragraph">
+                  <wp:posOffset>1028065</wp:posOffset>
+                </wp:positionV>
+                <wp:extent cx="4076700" cy="3200400"/>
+                <wp:effectExtent l="19050" t="19050" r="19050" b="19050"/>
+                <wp:wrapNone/>
+                <wp:docPr id="35" name="Rectangle 35"/>
+                <wp:cNvGraphicFramePr/>
+                <a:graphic xmlns:a="http://schemas.openxmlformats.org/drawingml/2006/main">
+                  <a:graphicData uri="http://schemas.microsoft.com/office/word/2010/wordprocessingShape">
+                    <wps:wsp>
+                      <wps:cNvSpPr/>
+                      <wps:spPr>
+                        <a:xfrm>
+                          <a:off x="0" y="0"/>
+                          <a:ext cx="4076700" cy="3200400"/>
+                        </a:xfrm>
+                        <a:prstGeom prst="rect">
+                          <a:avLst/>
+                        </a:prstGeom>
+                        <a:noFill/>
+                        <a:ln w="28575">
+                          <a:solidFill>
+                            <a:srgbClr val="7030A0"/>
+                          </a:solidFill>
+                        </a:ln>
+                      </wps:spPr>
+                      <wps:style>
+                        <a:lnRef idx="2">
+                          <a:schemeClr val="accent1">
+                            <a:shade val="50000"/>
+                          </a:schemeClr>
+                        </a:lnRef>
+                        <a:fillRef idx="1">
+                          <a:schemeClr val="accent1"/>
+                        </a:fillRef>
+                        <a:effectRef idx="0">
+                          <a:schemeClr val="accent1"/>
+                        </a:effectRef>
+                        <a:fontRef idx="minor">
+                          <a:schemeClr val="lt1"/>
+                        </a:fontRef>
+                      </wps:style>
+                      <wps:bodyPr rot="0" spcFirstLastPara="0" vertOverflow="overflow" horzOverflow="overflow" vert="horz" wrap="square" lIns="91440" tIns="45720" rIns="91440" bIns="45720" numCol="1" spcCol="0" rtlCol="0" fromWordArt="0" anchor="ctr" anchorCtr="0" forceAA="0" compatLnSpc="1">
+                        <a:prstTxWarp prst="textNoShape">
+                          <a:avLst/>
+                        </a:prstTxWarp>
+                        <a:noAutofit/>
+                      </wps:bodyPr>
+                    </wps:wsp>
+                  </a:graphicData>
+                </a:graphic>
+                <wp14:sizeRelH relativeFrom="margin">
+                  <wp14:pctWidth>0</wp14:pctWidth>
+                </wp14:sizeRelH>
+              </wp:anchor>
+            </w:drawing>
+          </mc:Choice>
+          <mc:Fallback>
+            <w:pict>
+              <v:rect w14:anchorId="0C8CFE6B" id="Rectangle 35" o:spid="_x0000_s1026" style="position:absolute;margin-left:77.25pt;margin-top:80.95pt;width:321pt;height:252pt;z-index:251707392;visibility:visible;mso-wrap-style:square;mso-width-percent:0;mso-wrap-distance-left:9pt;mso-wrap-distance-top:0;mso-wrap-distance-right:9pt;mso-wrap-distance-bottom:0;mso-position-horizontal:absolute;mso-position-horizontal-relative:text;mso-position-vertical:absolute;mso-position-vertical-relative:text;mso-width-percent:0;mso-width-relative:margin;v-text-anchor:middle" o:gfxdata="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" filled="f" strokecolor="#7030a0" strokeweight="2.25pt"/>
+            </w:pict>
+          </mc:Fallback>
+        </mc:AlternateContent>
+      </w:r>
+      <w:r>
+        <w:rPr>
+          <w:noProof/>
+          <w:lang w:eastAsia="fr-CA"/>
+        </w:rPr>
+        <mc:AlternateContent>
+          <mc:Choice Requires="wps">
+            <w:drawing>
+              <wp:anchor distT="0" distB="0" distL="114300" distR="114300" simplePos="0" relativeHeight="251706368" behindDoc="0" locked="0" layoutInCell="1" allowOverlap="1">
+                <wp:simplePos x="0" y="0"/>
+                <wp:positionH relativeFrom="column">
+                  <wp:posOffset>1009650</wp:posOffset>
+                </wp:positionH>
+                <wp:positionV relativeFrom="paragraph">
+                  <wp:posOffset>1932940</wp:posOffset>
+                </wp:positionV>
+                <wp:extent cx="4048125" cy="2257425"/>
+                <wp:effectExtent l="19050" t="19050" r="28575" b="28575"/>
+                <wp:wrapNone/>
+                <wp:docPr id="34" name="Rectangle 34"/>
+                <wp:cNvGraphicFramePr/>
+                <a:graphic xmlns:a="http://schemas.openxmlformats.org/drawingml/2006/main">
+                  <a:graphicData uri="http://schemas.microsoft.com/office/word/2010/wordprocessingShape">
+                    <wps:wsp>
+                      <wps:cNvSpPr/>
+                      <wps:spPr>
+                        <a:xfrm>
+                          <a:off x="0" y="0"/>
+                          <a:ext cx="4048125" cy="2257425"/>
+                        </a:xfrm>
+                        <a:prstGeom prst="rect">
+                          <a:avLst/>
+                        </a:prstGeom>
+                        <a:noFill/>
+                        <a:ln w="28575">
+                          <a:solidFill>
+                            <a:schemeClr val="accent2"/>
+                          </a:solidFill>
+                        </a:ln>
+                      </wps:spPr>
+                      <wps:style>
+                        <a:lnRef idx="2">
+                          <a:schemeClr val="accent1">
+                            <a:shade val="50000"/>
+                          </a:schemeClr>
+                        </a:lnRef>
+                        <a:fillRef idx="1">
+                          <a:schemeClr val="accent1"/>
+                        </a:fillRef>
+                        <a:effectRef idx="0">
+                          <a:schemeClr val="accent1"/>
+                        </a:effectRef>
+                        <a:fontRef idx="minor">
+                          <a:schemeClr val="lt1"/>
+                        </a:fontRef>
+                      </wps:style>
+                      <wps:bodyPr rot="0" spcFirstLastPara="0" vertOverflow="overflow" horzOverflow="overflow" vert="horz" wrap="square" lIns="91440" tIns="45720" rIns="91440" bIns="45720" numCol="1" spcCol="0" rtlCol="0" fromWordArt="0" anchor="ctr" anchorCtr="0" forceAA="0" compatLnSpc="1">
+                        <a:prstTxWarp prst="textNoShape">
+                          <a:avLst/>
+                        </a:prstTxWarp>
+                        <a:noAutofit/>
+                      </wps:bodyPr>
+                    </wps:wsp>
+                  </a:graphicData>
+                </a:graphic>
+              </wp:anchor>
+            </w:drawing>
+          </mc:Choice>
+          <mc:Fallback>
+            <w:pict>
+              <v:rect w14:anchorId="154E5B40" id="Rectangle 34" o:spid="_x0000_s1026" style="position:absolute;margin-left:79.5pt;margin-top:152.2pt;width:318.75pt;height:177.75pt;z-index:251706368;visibility:visible;mso-wrap-style:square;mso-wrap-distance-left:9pt;mso-wrap-distance-top:0;mso-wrap-distance-right:9pt;mso-wrap-distance-bottom:0;mso-position-horizontal:absolute;mso-position-horizontal-relative:text;mso-position-vertical:absolute;mso-position-vertical-relative:text;v-text-anchor:middle" o:gfxdata="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" filled="f" strokecolor="#ed7d31 [3205]" strokeweight="2.25pt"/>
+            </w:pict>
+          </mc:Fallback>
+        </mc:AlternateContent>
+      </w:r>
+      <w:r>
+        <w:rPr>
+          <w:noProof/>
+          <w:lang w:eastAsia="fr-CA"/>
+        </w:rPr>
+        <mc:AlternateContent>
+          <mc:Choice Requires="wps">
+            <w:drawing>
+              <wp:anchor distT="0" distB="0" distL="114300" distR="114300" simplePos="0" relativeHeight="251700224" behindDoc="0" locked="0" layoutInCell="1" allowOverlap="1">
+                <wp:simplePos x="0" y="0"/>
+                <wp:positionH relativeFrom="column">
+                  <wp:posOffset>4686299</wp:posOffset>
+                </wp:positionH>
+                <wp:positionV relativeFrom="paragraph">
+                  <wp:posOffset>1713865</wp:posOffset>
+                </wp:positionV>
+                <wp:extent cx="704850" cy="276225"/>
+                <wp:effectExtent l="38100" t="38100" r="19050" b="28575"/>
+                <wp:wrapNone/>
+                <wp:docPr id="30" name="Connecteur droit avec flèche 30"/>
+                <wp:cNvGraphicFramePr/>
+                <a:graphic xmlns:a="http://schemas.openxmlformats.org/drawingml/2006/main">
+                  <a:graphicData uri="http://schemas.microsoft.com/office/word/2010/wordprocessingShape">
+                    <wps:wsp>
+                      <wps:cNvCnPr/>
+                      <wps:spPr>
+                        <a:xfrm flipH="1" flipV="1">
+                          <a:off x="0" y="0"/>
+                          <a:ext cx="704850" cy="276225"/>
+                        </a:xfrm>
+                        <a:prstGeom prst="straightConnector1">
+                          <a:avLst/>
+                        </a:prstGeom>
+                        <a:ln>
+                          <a:tailEnd type="triangle"/>
+                        </a:ln>
+                      </wps:spPr>
+                      <wps:style>
+                        <a:lnRef idx="1">
+                          <a:schemeClr val="accent1"/>
+                        </a:lnRef>
+                        <a:fillRef idx="0">
+                          <a:schemeClr val="accent1"/>
+                        </a:fillRef>
+                        <a:effectRef idx="0">
+                          <a:schemeClr val="accent1"/>
+                        </a:effectRef>
+                        <a:fontRef idx="minor">
+                          <a:schemeClr val="tx1"/>
+                        </a:fontRef>
+                      </wps:style>
+                      <wps:bodyPr/>
+                    </wps:wsp>
+                  </a:graphicData>
+                </a:graphic>
+                <wp14:sizeRelH relativeFrom="margin">
+                  <wp14:pctWidth>0</wp14:pctWidth>
+                </wp14:sizeRelH>
+                <wp14:sizeRelV relativeFrom="margin">
+                  <wp14:pctHeight>0</wp14:pctHeight>
+                </wp14:sizeRelV>
+              </wp:anchor>
+            </w:drawing>
+          </mc:Choice>
+          <mc:Fallback>
+            <w:pict>
+              <v:shape w14:anchorId="175A8C00" id="Connecteur droit avec flèche 30" o:spid="_x0000_s1026" type="#_x0000_t32" style="position:absolute;margin-left:369pt;margin-top:134.95pt;width:55.5pt;height:21.75pt;flip:x y;z-index:251700224;visibility:visible;mso-wrap-style:square;mso-width-percent:0;mso-height-percent:0;mso-wrap-distance-left:9pt;mso-wrap-distance-top:0;mso-wrap-distance-right:9pt;mso-wrap-distance-bottom:0;mso-position-horizontal:absolute;mso-position-horizontal-relative:text;mso-position-vertical:absolute;mso-position-vertical-relative:text;mso-width-percent:0;mso-height-percent:0;mso-width-relative:margin;mso-height-relative:margin" o:gfxdata="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" strokecolor="#5b9bd5 [3204]" strokeweight=".5pt">
+                <v:stroke endarrow="block" joinstyle="miter"/>
+              </v:shape>
+            </w:pict>
+          </mc:Fallback>
+        </mc:AlternateContent>
+      </w:r>
+      <w:r>
+        <w:rPr>
+          <w:noProof/>
+          <w:lang w:eastAsia="fr-CA"/>
+        </w:rPr>
+        <mc:AlternateContent>
+          <mc:Choice Requires="wps">
+            <w:drawing>
+              <wp:anchor distT="0" distB="0" distL="114300" distR="114300" simplePos="0" relativeHeight="251703296" behindDoc="0" locked="0" layoutInCell="1" allowOverlap="1">
+                <wp:simplePos x="0" y="0"/>
+                <wp:positionH relativeFrom="column">
+                  <wp:posOffset>3733800</wp:posOffset>
+                </wp:positionH>
+                <wp:positionV relativeFrom="paragraph">
+                  <wp:posOffset>4180840</wp:posOffset>
+                </wp:positionV>
+                <wp:extent cx="209550" cy="514350"/>
+                <wp:effectExtent l="38100" t="38100" r="19050" b="19050"/>
+                <wp:wrapNone/>
+                <wp:docPr id="32" name="Connecteur droit avec flèche 32"/>
+                <wp:cNvGraphicFramePr/>
+                <a:graphic xmlns:a="http://schemas.openxmlformats.org/drawingml/2006/main">
+                  <a:graphicData uri="http://schemas.microsoft.com/office/word/2010/wordprocessingShape">
+                    <wps:wsp>
+                      <wps:cNvCnPr/>
+                      <wps:spPr>
+                        <a:xfrm flipH="1" flipV="1">
+                          <a:off x="0" y="0"/>
+                          <a:ext cx="209550" cy="514350"/>
+                        </a:xfrm>
+                        <a:prstGeom prst="straightConnector1">
+                          <a:avLst/>
+                        </a:prstGeom>
+                        <a:ln>
+                          <a:tailEnd type="triangle"/>
+                        </a:ln>
+                      </wps:spPr>
+                      <wps:style>
+                        <a:lnRef idx="1">
+                          <a:schemeClr val="accent2"/>
+                        </a:lnRef>
+                        <a:fillRef idx="0">
+                          <a:schemeClr val="accent2"/>
+                        </a:fillRef>
+                        <a:effectRef idx="0">
+                          <a:schemeClr val="accent2"/>
+                        </a:effectRef>
+                        <a:fontRef idx="minor">
+                          <a:schemeClr val="tx1"/>
+                        </a:fontRef>
+                      </wps:style>
+                      <wps:bodyPr/>
+                    </wps:wsp>
+                  </a:graphicData>
+                </a:graphic>
+                <wp14:sizeRelH relativeFrom="margin">
+                  <wp14:pctWidth>0</wp14:pctWidth>
+                </wp14:sizeRelH>
+                <wp14:sizeRelV relativeFrom="margin">
+                  <wp14:pctHeight>0</wp14:pctHeight>
+                </wp14:sizeRelV>
+              </wp:anchor>
+            </w:drawing>
+          </mc:Choice>
+          <mc:Fallback>
+            <w:pict>
+              <v:shape w14:anchorId="49C4F074" id="Connecteur droit avec flèche 32" o:spid="_x0000_s1026" type="#_x0000_t32" style="position:absolute;margin-left:294pt;margin-top:329.2pt;width:16.5pt;height:40.5pt;flip:x y;z-index:251703296;visibility:visible;mso-wrap-style:square;mso-width-percent:0;mso-height-percent:0;mso-wrap-distance-left:9pt;mso-wrap-distance-top:0;mso-wrap-distance-right:9pt;mso-wrap-distance-bottom:0;mso-position-horizontal:absolute;mso-position-horizontal-relative:text;mso-position-vertical:absolute;mso-position-vertical-relative:text;mso-width-percent:0;mso-height-percent:0;mso-width-relative:margin;mso-height-relative:margin" o:gfxdata="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" strokecolor="#ed7d31 [3205]" strokeweight=".5pt">
+                <v:stroke endarrow="block" joinstyle="miter"/>
+              </v:shape>
+            </w:pict>
+          </mc:Fallback>
+        </mc:AlternateContent>
+      </w:r>
+      <w:r>
+        <w:rPr>
+          <w:noProof/>
+          <w:lang w:eastAsia="fr-CA"/>
         </w:rPr>
         <mc:AlternateContent>
           <mc:Choice Requires="wps">
@@ -3432,6 +4531,9 @@
                             <w:proofErr w:type="spellEnd"/>
                             <w:r>
                               <w:t xml:space="preserve"> des permis</w:t>
+                            </w:r>
+                            <w:r>
+                              <w:t xml:space="preserve"> à choisir</w:t>
                             </w:r>
                           </w:p>
                         </w:txbxContent>
@@ -3475,6 +4577,9 @@
                       <w:r>
                         <w:t xml:space="preserve"> des permis</w:t>
                       </w:r>
+                      <w:r>
+                        <w:t xml:space="preserve"> à choisir</w:t>
+                      </w:r>
                     </w:p>
                   </w:txbxContent>
                 </v:textbox>
@@ -3550,167 +4655,9 @@
           </mc:Choice>
           <mc:Fallback>
             <w:pict>
-              <v:shape w14:anchorId="3A0AA6D0" id="Connecteur droit avec flèche 28" o:spid="_x0000_s1026" type="#_x0000_t32" style="position:absolute;margin-left:-15.75pt;margin-top:305.2pt;width:29.25pt;height:1in;flip:y;z-index:251697152;visibility:visible;mso-wrap-style:square;mso-width-percent:0;mso-height-percent:0;mso-wrap-distance-left:9pt;mso-wrap-distance-top:0;mso-wrap-distance-right:9pt;mso-wrap-distance-bottom:0;mso-position-horizontal:absolute;mso-position-horizontal-relative:text;mso-position-vertical:absolute;mso-position-vertical-relative:text;mso-width-percent:0;mso-height-percent:0;mso-width-relative:margin;mso-height-relative:margin" o:gfxdata="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" strokecolor="#5b9bd5 [3204]" strokeweight=".5pt">
+              <v:shape w14:anchorId="32481958" id="Connecteur droit avec flèche 28" o:spid="_x0000_s1026" type="#_x0000_t32" style="position:absolute;margin-left:-15.75pt;margin-top:305.2pt;width:29.25pt;height:1in;flip:y;z-index:251697152;visibility:visible;mso-wrap-style:square;mso-width-percent:0;mso-height-percent:0;mso-wrap-distance-left:9pt;mso-wrap-distance-top:0;mso-wrap-distance-right:9pt;mso-wrap-distance-bottom:0;mso-position-horizontal:absolute;mso-position-horizontal-relative:text;mso-position-vertical:absolute;mso-position-vertical-relative:text;mso-width-percent:0;mso-height-percent:0;mso-width-relative:margin;mso-height-relative:margin" o:gfxdata="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" strokecolor="#5b9bd5 [3204]" strokeweight=".5pt">
                 <v:stroke endarrow="block" joinstyle="miter"/>
               </v:shape>
-            </w:pict>
-          </mc:Fallback>
-        </mc:AlternateContent>
-      </w:r>
-      <w:r>
-        <w:rPr>
-          <w:noProof/>
-          <w:lang w:eastAsia="fr-CA"/>
-        </w:rPr>
-        <mc:AlternateContent>
-          <mc:Choice Requires="wps">
-            <w:drawing>
-              <wp:anchor distT="0" distB="0" distL="114300" distR="114300" simplePos="0" relativeHeight="251686912" behindDoc="0" locked="0" layoutInCell="1" allowOverlap="1">
-                <wp:simplePos x="0" y="0"/>
-                <wp:positionH relativeFrom="margin">
-                  <wp:align>left</wp:align>
-                </wp:positionH>
-                <wp:positionV relativeFrom="paragraph">
-                  <wp:posOffset>313690</wp:posOffset>
-                </wp:positionV>
-                <wp:extent cx="5048250" cy="733425"/>
-                <wp:effectExtent l="0" t="0" r="19050" b="28575"/>
-                <wp:wrapNone/>
-                <wp:docPr id="5" name="Rectangle 5"/>
-                <wp:cNvGraphicFramePr/>
-                <a:graphic xmlns:a="http://schemas.openxmlformats.org/drawingml/2006/main">
-                  <a:graphicData uri="http://schemas.microsoft.com/office/word/2010/wordprocessingShape">
-                    <wps:wsp>
-                      <wps:cNvSpPr/>
-                      <wps:spPr>
-                        <a:xfrm>
-                          <a:off x="0" y="0"/>
-                          <a:ext cx="5048250" cy="733425"/>
-                        </a:xfrm>
-                        <a:prstGeom prst="rect">
-                          <a:avLst/>
-                        </a:prstGeom>
-                      </wps:spPr>
-                      <wps:style>
-                        <a:lnRef idx="2">
-                          <a:schemeClr val="accent5">
-                            <a:shade val="50000"/>
-                          </a:schemeClr>
-                        </a:lnRef>
-                        <a:fillRef idx="1">
-                          <a:schemeClr val="accent5"/>
-                        </a:fillRef>
-                        <a:effectRef idx="0">
-                          <a:schemeClr val="accent5"/>
-                        </a:effectRef>
-                        <a:fontRef idx="minor">
-                          <a:schemeClr val="lt1"/>
-                        </a:fontRef>
-                      </wps:style>
-                      <wps:bodyPr rot="0" spcFirstLastPara="0" vertOverflow="overflow" horzOverflow="overflow" vert="horz" wrap="square" lIns="91440" tIns="45720" rIns="91440" bIns="45720" numCol="1" spcCol="0" rtlCol="0" fromWordArt="0" anchor="ctr" anchorCtr="0" forceAA="0" compatLnSpc="1">
-                        <a:prstTxWarp prst="textNoShape">
-                          <a:avLst/>
-                        </a:prstTxWarp>
-                        <a:noAutofit/>
-                      </wps:bodyPr>
-                    </wps:wsp>
-                  </a:graphicData>
-                </a:graphic>
-                <wp14:sizeRelH relativeFrom="margin">
-                  <wp14:pctWidth>0</wp14:pctWidth>
-                </wp14:sizeRelH>
-              </wp:anchor>
-            </w:drawing>
-          </mc:Choice>
-          <mc:Fallback>
-            <w:pict>
-              <v:rect w14:anchorId="1B5B783B" id="Rectangle 5" o:spid="_x0000_s1026" style="position:absolute;margin-left:0;margin-top:24.7pt;width:397.5pt;height:57.75pt;z-index:251686912;visibility:visible;mso-wrap-style:square;mso-width-percent:0;mso-wrap-distance-left:9pt;mso-wrap-distance-top:0;mso-wrap-distance-right:9pt;mso-wrap-distance-bottom:0;mso-position-horizontal:left;mso-position-horizontal-relative:margin;mso-position-vertical:absolute;mso-position-vertical-relative:text;mso-width-percent:0;mso-width-relative:margin;v-text-anchor:middle" o:gfxdata="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" fillcolor="#4472c4 [3208]" strokecolor="#1f3763 [1608]" strokeweight="1pt">
-                <w10:wrap anchorx="margin"/>
-              </v:rect>
-            </w:pict>
-          </mc:Fallback>
-        </mc:AlternateContent>
-      </w:r>
-      <w:r>
-        <w:rPr>
-          <w:noProof/>
-          <w:lang w:eastAsia="fr-CA"/>
-        </w:rPr>
-        <mc:AlternateContent>
-          <mc:Choice Requires="wps">
-            <w:drawing>
-              <wp:anchor distT="0" distB="0" distL="114300" distR="114300" simplePos="0" relativeHeight="251685888" behindDoc="0" locked="0" layoutInCell="1" allowOverlap="1">
-                <wp:simplePos x="0" y="0"/>
-                <wp:positionH relativeFrom="margin">
-                  <wp:align>left</wp:align>
-                </wp:positionH>
-                <wp:positionV relativeFrom="paragraph">
-                  <wp:posOffset>304165</wp:posOffset>
-                </wp:positionV>
-                <wp:extent cx="5038725" cy="3876675"/>
-                <wp:effectExtent l="0" t="0" r="28575" b="28575"/>
-                <wp:wrapNone/>
-                <wp:docPr id="4" name="Rectangle 4"/>
-                <wp:cNvGraphicFramePr/>
-                <a:graphic xmlns:a="http://schemas.openxmlformats.org/drawingml/2006/main">
-                  <a:graphicData uri="http://schemas.microsoft.com/office/word/2010/wordprocessingShape">
-                    <wps:wsp>
-                      <wps:cNvSpPr/>
-                      <wps:spPr>
-                        <a:xfrm>
-                          <a:off x="0" y="0"/>
-                          <a:ext cx="5038725" cy="3876675"/>
-                        </a:xfrm>
-                        <a:prstGeom prst="rect">
-                          <a:avLst/>
-                        </a:prstGeom>
-                        <a:solidFill>
-                          <a:schemeClr val="bg1">
-                            <a:lumMod val="85000"/>
-                          </a:schemeClr>
-                        </a:solidFill>
-                        <a:ln>
-                          <a:solidFill>
-                            <a:schemeClr val="tx1"/>
-                          </a:solidFill>
-                        </a:ln>
-                      </wps:spPr>
-                      <wps:style>
-                        <a:lnRef idx="2">
-                          <a:schemeClr val="accent1">
-                            <a:shade val="50000"/>
-                          </a:schemeClr>
-                        </a:lnRef>
-                        <a:fillRef idx="1">
-                          <a:schemeClr val="accent1"/>
-                        </a:fillRef>
-                        <a:effectRef idx="0">
-                          <a:schemeClr val="accent1"/>
-                        </a:effectRef>
-                        <a:fontRef idx="minor">
-                          <a:schemeClr val="lt1"/>
-                        </a:fontRef>
-                      </wps:style>
-                      <wps:bodyPr rot="0" spcFirstLastPara="0" vertOverflow="overflow" horzOverflow="overflow" vert="horz" wrap="square" lIns="91440" tIns="45720" rIns="91440" bIns="45720" numCol="1" spcCol="0" rtlCol="0" fromWordArt="0" anchor="ctr" anchorCtr="0" forceAA="0" compatLnSpc="1">
-                        <a:prstTxWarp prst="textNoShape">
-                          <a:avLst/>
-                        </a:prstTxWarp>
-                        <a:noAutofit/>
-                      </wps:bodyPr>
-                    </wps:wsp>
-                  </a:graphicData>
-                </a:graphic>
-                <wp14:sizeRelH relativeFrom="margin">
-                  <wp14:pctWidth>0</wp14:pctWidth>
-                </wp14:sizeRelH>
-              </wp:anchor>
-            </w:drawing>
-          </mc:Choice>
-          <mc:Fallback>
-            <w:pict>
-              <v:rect w14:anchorId="41651AD3" id="Rectangle 4" o:spid="_x0000_s1026" style="position:absolute;margin-left:0;margin-top:23.95pt;width:396.75pt;height:305.25pt;z-index:251685888;visibility:visible;mso-wrap-style:square;mso-width-percent:0;mso-wrap-distance-left:9pt;mso-wrap-distance-top:0;mso-wrap-distance-right:9pt;mso-wrap-distance-bottom:0;mso-position-horizontal:left;mso-position-horizontal-relative:margin;mso-position-vertical:absolute;mso-position-vertical-relative:text;mso-width-percent:0;mso-width-relative:margin;v-text-anchor:middle" o:gfxdata="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" fillcolor="#d8d8d8 [2732]" strokecolor="black [3213]" strokeweight="1pt">
-                <w10:wrap anchorx="margin"/>
-              </v:rect>
             </w:pict>
           </mc:Fallback>
         </mc:AlternateContent>
@@ -4724,21 +5671,21 @@
     <w:charset w:val="00"/>
     <w:family w:val="swiss"/>
     <w:pitch w:val="variable"/>
-    <w:sig w:usb0="E0002AFF" w:usb1="4000ACFF" w:usb2="00000001" w:usb3="00000000" w:csb0="000001FF" w:csb1="00000000"/>
+    <w:sig w:usb0="E0002EFF" w:usb1="C000247B" w:usb2="00000009" w:usb3="00000000" w:csb0="000001FF" w:csb1="00000000"/>
   </w:font>
   <w:font w:name="Times New Roman">
     <w:panose1 w:val="02020603050405020304"/>
     <w:charset w:val="00"/>
     <w:family w:val="roman"/>
     <w:pitch w:val="variable"/>
-    <w:sig w:usb0="E0002AFF" w:usb1="C0007843" w:usb2="00000009" w:usb3="00000000" w:csb0="000001FF" w:csb1="00000000"/>
+    <w:sig w:usb0="E0002EFF" w:usb1="C000785B" w:usb2="00000009" w:usb3="00000000" w:csb0="000001FF" w:csb1="00000000"/>
   </w:font>
   <w:font w:name="Calibri Light">
     <w:panose1 w:val="020F0302020204030204"/>
     <w:charset w:val="00"/>
     <w:family w:val="swiss"/>
     <w:pitch w:val="variable"/>
-    <w:sig w:usb0="A0002AEF" w:usb1="4000207B" w:usb2="00000000" w:usb3="00000000" w:csb0="000001FF" w:csb1="00000000"/>
+    <w:sig w:usb0="E0002AFF" w:usb1="C000247B" w:usb2="00000009" w:usb3="00000000" w:csb0="000001FF" w:csb1="00000000"/>
   </w:font>
   <w:font w:name="Segoe UI">
     <w:panose1 w:val="020B0502040204020203"/>
@@ -4770,6 +5717,7 @@
     <w:rsid w:val="00260F75"/>
     <w:rsid w:val="005D5658"/>
     <w:rsid w:val="00837D93"/>
+    <w:rsid w:val="00F008A3"/>
   </w:rsids>
   <m:mathPr>
     <m:mathFont m:val="Cambria Math"/>

</xml_diff>